<commit_message>
correzioni al codice e aggiunta class diagram di OO
</commit_message>
<xml_diff>
--- a/CRC Card.docx
+++ b/CRC Card.docx
@@ -1597,21 +1597,7 @@
                 <w:sz w:val="32"/>
                 <w:szCs w:val="32"/>
               </w:rPr>
-              <w:t xml:space="preserve">Contiene i metodi per la modifica della tabella </w:t>
-            </w:r>
-            <w:r>
-              <w:rPr>
-                <w:sz w:val="32"/>
-                <w:szCs w:val="32"/>
-              </w:rPr>
-              <w:t>Cliente</w:t>
-            </w:r>
-            <w:r>
-              <w:rPr>
-                <w:sz w:val="32"/>
-                <w:szCs w:val="32"/>
-              </w:rPr>
-              <w:t xml:space="preserve"> (i quali contengono le query in SQL) ed effettua la connessione al database</w:t>
+              <w:t>Contiene i metodi per la modifica della tabella Cliente (i quali contengono le query in SQL) ed effettua la connessione al database</w:t>
             </w:r>
           </w:p>
         </w:tc>
@@ -1694,21 +1680,7 @@
                 <w:sz w:val="40"/>
                 <w:szCs w:val="40"/>
               </w:rPr>
-              <w:t>C</w:t>
-            </w:r>
-            <w:r>
-              <w:rPr>
-                <w:sz w:val="40"/>
-                <w:szCs w:val="40"/>
-              </w:rPr>
-              <w:t>odaDiImbarco</w:t>
-            </w:r>
-            <w:r>
-              <w:rPr>
-                <w:sz w:val="40"/>
-                <w:szCs w:val="40"/>
-              </w:rPr>
-              <w:t>DAOPostgres</w:t>
+              <w:t>CodaDiImbarcoDAOPostgres</w:t>
             </w:r>
             <w:proofErr w:type="spellEnd"/>
           </w:p>
@@ -1780,21 +1752,7 @@
                 <w:sz w:val="32"/>
                 <w:szCs w:val="32"/>
               </w:rPr>
-              <w:t xml:space="preserve">Contiene i metodi per la modifica della tabella </w:t>
-            </w:r>
-            <w:r>
-              <w:rPr>
-                <w:sz w:val="32"/>
-                <w:szCs w:val="32"/>
-              </w:rPr>
-              <w:t xml:space="preserve">Coda di imbarco </w:t>
-            </w:r>
-            <w:r>
-              <w:rPr>
-                <w:sz w:val="32"/>
-                <w:szCs w:val="32"/>
-              </w:rPr>
-              <w:t>(i quali contengono le query in SQL) ed effettua la connessione al database</w:t>
+              <w:t>Contiene i metodi per la modifica della tabella Coda di imbarco (i quali contengono le query in SQL) ed effettua la connessione al database</w:t>
             </w:r>
           </w:p>
         </w:tc>
@@ -1857,21 +1815,7 @@
                 <w:szCs w:val="40"/>
               </w:rPr>
               <w:lastRenderedPageBreak/>
-              <w:t>C</w:t>
-            </w:r>
-            <w:r>
-              <w:rPr>
-                <w:sz w:val="40"/>
-                <w:szCs w:val="40"/>
-              </w:rPr>
-              <w:t>ompagnia</w:t>
-            </w:r>
-            <w:r>
-              <w:rPr>
-                <w:sz w:val="40"/>
-                <w:szCs w:val="40"/>
-              </w:rPr>
-              <w:t>DAOPostgres</w:t>
+              <w:t>CompagniaDAOPostgres</w:t>
             </w:r>
             <w:proofErr w:type="spellEnd"/>
           </w:p>
@@ -1943,21 +1887,7 @@
                 <w:sz w:val="32"/>
                 <w:szCs w:val="32"/>
               </w:rPr>
-              <w:t xml:space="preserve">Contiene i metodi per la modifica della tabella </w:t>
-            </w:r>
-            <w:r>
-              <w:rPr>
-                <w:sz w:val="32"/>
-                <w:szCs w:val="32"/>
-              </w:rPr>
-              <w:t>Compagnia</w:t>
-            </w:r>
-            <w:r>
-              <w:rPr>
-                <w:sz w:val="32"/>
-                <w:szCs w:val="32"/>
-              </w:rPr>
-              <w:t xml:space="preserve"> (i quali contengono le query in SQL) ed effettua la connessione al database</w:t>
+              <w:t>Contiene i metodi per la modifica della tabella Compagnia (i quali contengono le query in SQL) ed effettua la connessione al database</w:t>
             </w:r>
           </w:p>
         </w:tc>
@@ -2216,14 +2146,7 @@
                 <w:sz w:val="40"/>
                 <w:szCs w:val="40"/>
               </w:rPr>
-              <w:t>Gate</w:t>
-            </w:r>
-            <w:r>
-              <w:rPr>
-                <w:sz w:val="40"/>
-                <w:szCs w:val="40"/>
-              </w:rPr>
-              <w:t>DAOPostgres</w:t>
+              <w:t>GateDAOPostgres</w:t>
             </w:r>
             <w:proofErr w:type="spellEnd"/>
           </w:p>
@@ -2295,21 +2218,7 @@
                 <w:sz w:val="32"/>
                 <w:szCs w:val="32"/>
               </w:rPr>
-              <w:t xml:space="preserve">Contiene i metodi per la modifica della tabella </w:t>
-            </w:r>
-            <w:r>
-              <w:rPr>
-                <w:sz w:val="32"/>
-                <w:szCs w:val="32"/>
-              </w:rPr>
-              <w:t xml:space="preserve">Gate </w:t>
-            </w:r>
-            <w:r>
-              <w:rPr>
-                <w:sz w:val="32"/>
-                <w:szCs w:val="32"/>
-              </w:rPr>
-              <w:t>(i quali contengono le query in SQL) ed effettua la connessione al database</w:t>
+              <w:t>Contiene i metodi per la modifica della tabella Gate (i quali contengono le query in SQL) ed effettua la connessione al database</w:t>
             </w:r>
           </w:p>
         </w:tc>
@@ -2393,14 +2302,7 @@
                 <w:szCs w:val="40"/>
               </w:rPr>
               <w:lastRenderedPageBreak/>
-              <w:t>Singleton</w:t>
-            </w:r>
-            <w:r>
-              <w:rPr>
-                <w:sz w:val="40"/>
-                <w:szCs w:val="40"/>
-              </w:rPr>
-              <w:t>DAOPostgres</w:t>
+              <w:t>SingletonDAOPostgres</w:t>
             </w:r>
             <w:proofErr w:type="spellEnd"/>
           </w:p>
@@ -2548,14 +2450,7 @@
                 <w:sz w:val="40"/>
                 <w:szCs w:val="40"/>
               </w:rPr>
-              <w:t>Slot</w:t>
-            </w:r>
-            <w:r>
-              <w:rPr>
-                <w:sz w:val="40"/>
-                <w:szCs w:val="40"/>
-              </w:rPr>
-              <w:t>DAOPostgres</w:t>
+              <w:t>SlotDAOPostgres</w:t>
             </w:r>
             <w:proofErr w:type="spellEnd"/>
           </w:p>
@@ -2627,21 +2522,7 @@
                 <w:sz w:val="32"/>
                 <w:szCs w:val="32"/>
               </w:rPr>
-              <w:t xml:space="preserve">Contiene i metodi per la modifica della tabella </w:t>
-            </w:r>
-            <w:r>
-              <w:rPr>
-                <w:sz w:val="32"/>
-                <w:szCs w:val="32"/>
-              </w:rPr>
-              <w:t>Slot</w:t>
-            </w:r>
-            <w:r>
-              <w:rPr>
-                <w:sz w:val="32"/>
-                <w:szCs w:val="32"/>
-              </w:rPr>
-              <w:t xml:space="preserve"> (i quali contengono le query in SQL) ed effettua la connessione al database</w:t>
+              <w:t>Contiene i metodi per la modifica della tabella Slot (i quali contengono le query in SQL) ed effettua la connessione al database</w:t>
             </w:r>
           </w:p>
         </w:tc>
@@ -2724,14 +2605,7 @@
                 <w:sz w:val="40"/>
                 <w:szCs w:val="40"/>
               </w:rPr>
-              <w:t>Tratta</w:t>
-            </w:r>
-            <w:r>
-              <w:rPr>
-                <w:sz w:val="40"/>
-                <w:szCs w:val="40"/>
-              </w:rPr>
-              <w:t>DAOPostgres</w:t>
+              <w:t>TrattaDAOPostgres</w:t>
             </w:r>
             <w:proofErr w:type="spellEnd"/>
           </w:p>
@@ -2803,21 +2677,7 @@
                 <w:sz w:val="32"/>
                 <w:szCs w:val="32"/>
               </w:rPr>
-              <w:t xml:space="preserve">Contiene i metodi per la modifica della tabella </w:t>
-            </w:r>
-            <w:r>
-              <w:rPr>
-                <w:sz w:val="32"/>
-                <w:szCs w:val="32"/>
-              </w:rPr>
-              <w:t xml:space="preserve">Tratta </w:t>
-            </w:r>
-            <w:r>
-              <w:rPr>
-                <w:sz w:val="32"/>
-                <w:szCs w:val="32"/>
-              </w:rPr>
-              <w:t>(i quali contengono le query in SQL) ed effettua la connessione al database</w:t>
+              <w:t>Contiene i metodi per la modifica della tabella Tratta (i quali contengono le query in SQL) ed effettua la connessione al database</w:t>
             </w:r>
           </w:p>
         </w:tc>
@@ -3064,6 +2924,24 @@
             </w:r>
             <w:proofErr w:type="spellEnd"/>
           </w:p>
+          <w:p>
+            <w:pPr>
+              <w:jc w:val="center"/>
+              <w:rPr>
+                <w:sz w:val="32"/>
+                <w:szCs w:val="32"/>
+              </w:rPr>
+            </w:pPr>
+            <w:proofErr w:type="spellStart"/>
+            <w:r>
+              <w:rPr>
+                <w:sz w:val="32"/>
+                <w:szCs w:val="32"/>
+              </w:rPr>
+              <w:t>MenùGUI</w:t>
+            </w:r>
+            <w:proofErr w:type="spellEnd"/>
+          </w:p>
         </w:tc>
       </w:tr>
     </w:tbl>
@@ -3107,14 +2985,7 @@
                 <w:sz w:val="40"/>
                 <w:szCs w:val="40"/>
               </w:rPr>
-              <w:t>Cliente</w:t>
-            </w:r>
-            <w:r>
-              <w:rPr>
-                <w:sz w:val="40"/>
-                <w:szCs w:val="40"/>
-              </w:rPr>
-              <w:t>GUI</w:t>
+              <w:t>ClienteGUI</w:t>
             </w:r>
             <w:proofErr w:type="spellEnd"/>
           </w:p>
@@ -3217,14 +3088,7 @@
                 <w:sz w:val="32"/>
                 <w:szCs w:val="32"/>
               </w:rPr>
-              <w:t xml:space="preserve"> sulla tabella </w:t>
-            </w:r>
-            <w:r>
-              <w:rPr>
-                <w:sz w:val="32"/>
-                <w:szCs w:val="32"/>
-              </w:rPr>
-              <w:t>Cliente</w:t>
+              <w:t xml:space="preserve"> sulla tabella Cliente</w:t>
             </w:r>
           </w:p>
         </w:tc>
@@ -3262,21 +3126,7 @@
                 <w:sz w:val="32"/>
                 <w:szCs w:val="32"/>
               </w:rPr>
-              <w:t>Risultati</w:t>
-            </w:r>
-            <w:r>
-              <w:rPr>
-                <w:sz w:val="32"/>
-                <w:szCs w:val="32"/>
-              </w:rPr>
-              <w:t>Cliente</w:t>
-            </w:r>
-            <w:r>
-              <w:rPr>
-                <w:sz w:val="32"/>
-                <w:szCs w:val="32"/>
-              </w:rPr>
-              <w:t>GUI</w:t>
+              <w:t>RisultatiClienteGUI</w:t>
             </w:r>
             <w:proofErr w:type="spellEnd"/>
           </w:p>
@@ -3295,6 +3145,24 @@
                 <w:szCs w:val="32"/>
               </w:rPr>
               <w:t>Dialog</w:t>
+            </w:r>
+            <w:proofErr w:type="spellEnd"/>
+          </w:p>
+          <w:p>
+            <w:pPr>
+              <w:jc w:val="center"/>
+              <w:rPr>
+                <w:sz w:val="32"/>
+                <w:szCs w:val="32"/>
+              </w:rPr>
+            </w:pPr>
+            <w:proofErr w:type="spellStart"/>
+            <w:r>
+              <w:rPr>
+                <w:sz w:val="32"/>
+                <w:szCs w:val="32"/>
+              </w:rPr>
+              <w:t>MenùGUI</w:t>
             </w:r>
             <w:proofErr w:type="spellEnd"/>
           </w:p>
@@ -3341,14 +3209,7 @@
                 <w:sz w:val="40"/>
                 <w:szCs w:val="40"/>
               </w:rPr>
-              <w:t>CodaDiImbarco</w:t>
-            </w:r>
-            <w:r>
-              <w:rPr>
-                <w:sz w:val="40"/>
-                <w:szCs w:val="40"/>
-              </w:rPr>
-              <w:t>GUI</w:t>
+              <w:t>CodaDiImbarcoGUI</w:t>
             </w:r>
             <w:proofErr w:type="spellEnd"/>
           </w:p>
@@ -3451,14 +3312,7 @@
                 <w:sz w:val="32"/>
                 <w:szCs w:val="32"/>
               </w:rPr>
-              <w:t xml:space="preserve"> sulla tabella </w:t>
-            </w:r>
-            <w:r>
-              <w:rPr>
-                <w:sz w:val="32"/>
-                <w:szCs w:val="32"/>
-              </w:rPr>
-              <w:t>Coda di imbarco</w:t>
+              <w:t xml:space="preserve"> sulla tabella Coda di imbarco</w:t>
             </w:r>
           </w:p>
         </w:tc>
@@ -3496,14 +3350,7 @@
                 <w:sz w:val="32"/>
                 <w:szCs w:val="32"/>
               </w:rPr>
-              <w:t>Risultati</w:t>
-            </w:r>
-            <w:r>
-              <w:rPr>
-                <w:sz w:val="32"/>
-                <w:szCs w:val="32"/>
-              </w:rPr>
-              <w:t>Coda</w:t>
+              <w:t>RisultatiCoda</w:t>
             </w:r>
             <w:r>
               <w:rPr>
@@ -3536,6 +3383,24 @@
                 <w:szCs w:val="32"/>
               </w:rPr>
               <w:t>Dialog</w:t>
+            </w:r>
+            <w:proofErr w:type="spellEnd"/>
+          </w:p>
+          <w:p>
+            <w:pPr>
+              <w:jc w:val="center"/>
+              <w:rPr>
+                <w:sz w:val="32"/>
+                <w:szCs w:val="32"/>
+              </w:rPr>
+            </w:pPr>
+            <w:proofErr w:type="spellStart"/>
+            <w:r>
+              <w:rPr>
+                <w:sz w:val="32"/>
+                <w:szCs w:val="32"/>
+              </w:rPr>
+              <w:t>MenùGUI</w:t>
             </w:r>
             <w:proofErr w:type="spellEnd"/>
           </w:p>
@@ -3583,14 +3448,7 @@
                 <w:szCs w:val="40"/>
               </w:rPr>
               <w:lastRenderedPageBreak/>
-              <w:t>Compagnia</w:t>
-            </w:r>
-            <w:r>
-              <w:rPr>
-                <w:sz w:val="40"/>
-                <w:szCs w:val="40"/>
-              </w:rPr>
-              <w:t>GUI</w:t>
+              <w:t>CompagniaGUI</w:t>
             </w:r>
             <w:proofErr w:type="spellEnd"/>
           </w:p>
@@ -3693,6 +3551,587 @@
                 <w:sz w:val="32"/>
                 <w:szCs w:val="32"/>
               </w:rPr>
+              <w:t xml:space="preserve"> sulla tabella Compagnia</w:t>
+            </w:r>
+          </w:p>
+        </w:tc>
+        <w:tc>
+          <w:tcPr>
+            <w:tcW w:w="4814" w:type="dxa"/>
+          </w:tcPr>
+          <w:p>
+            <w:pPr>
+              <w:jc w:val="center"/>
+              <w:rPr>
+                <w:sz w:val="32"/>
+                <w:szCs w:val="32"/>
+              </w:rPr>
+            </w:pPr>
+            <w:r>
+              <w:rPr>
+                <w:sz w:val="32"/>
+                <w:szCs w:val="32"/>
+              </w:rPr>
+              <w:t>Controller</w:t>
+            </w:r>
+          </w:p>
+          <w:p>
+            <w:pPr>
+              <w:jc w:val="center"/>
+              <w:rPr>
+                <w:sz w:val="32"/>
+                <w:szCs w:val="32"/>
+              </w:rPr>
+            </w:pPr>
+            <w:proofErr w:type="spellStart"/>
+            <w:r>
+              <w:rPr>
+                <w:sz w:val="32"/>
+                <w:szCs w:val="32"/>
+              </w:rPr>
+              <w:t>RisultatiCompagniaGUI</w:t>
+            </w:r>
+            <w:proofErr w:type="spellEnd"/>
+          </w:p>
+          <w:p>
+            <w:pPr>
+              <w:jc w:val="center"/>
+              <w:rPr>
+                <w:sz w:val="32"/>
+                <w:szCs w:val="32"/>
+              </w:rPr>
+            </w:pPr>
+            <w:proofErr w:type="spellStart"/>
+            <w:r>
+              <w:rPr>
+                <w:sz w:val="32"/>
+                <w:szCs w:val="32"/>
+              </w:rPr>
+              <w:t>Dialog</w:t>
+            </w:r>
+            <w:proofErr w:type="spellEnd"/>
+          </w:p>
+          <w:p>
+            <w:pPr>
+              <w:jc w:val="center"/>
+              <w:rPr>
+                <w:sz w:val="32"/>
+                <w:szCs w:val="32"/>
+              </w:rPr>
+            </w:pPr>
+            <w:proofErr w:type="spellStart"/>
+            <w:r>
+              <w:rPr>
+                <w:sz w:val="32"/>
+                <w:szCs w:val="32"/>
+              </w:rPr>
+              <w:t>MenùGUI</w:t>
+            </w:r>
+            <w:proofErr w:type="spellEnd"/>
+          </w:p>
+        </w:tc>
+      </w:tr>
+    </w:tbl>
+    <w:p>
+      <w:pPr>
+        <w:rPr>
+          <w:b/>
+          <w:bCs/>
+          <w:sz w:val="40"/>
+          <w:szCs w:val="40"/>
+        </w:rPr>
+      </w:pPr>
+    </w:p>
+    <w:tbl>
+      <w:tblPr>
+        <w:tblStyle w:val="Grigliatabella"/>
+        <w:tblW w:w="0" w:type="auto"/>
+        <w:tblLook w:val="04A0" w:firstRow="1" w:lastRow="0" w:firstColumn="1" w:lastColumn="0" w:noHBand="0" w:noVBand="1"/>
+      </w:tblPr>
+      <w:tblGrid>
+        <w:gridCol w:w="4814"/>
+        <w:gridCol w:w="4814"/>
+      </w:tblGrid>
+      <w:tr>
+        <w:tc>
+          <w:tcPr>
+            <w:tcW w:w="9628" w:type="dxa"/>
+            <w:gridSpan w:val="2"/>
+          </w:tcPr>
+          <w:p>
+            <w:pPr>
+              <w:jc w:val="center"/>
+              <w:rPr>
+                <w:sz w:val="40"/>
+                <w:szCs w:val="40"/>
+              </w:rPr>
+            </w:pPr>
+            <w:r>
+              <w:rPr>
+                <w:sz w:val="40"/>
+                <w:szCs w:val="40"/>
+              </w:rPr>
+              <w:t>Controller</w:t>
+            </w:r>
+          </w:p>
+        </w:tc>
+      </w:tr>
+      <w:tr>
+        <w:tc>
+          <w:tcPr>
+            <w:tcW w:w="4814" w:type="dxa"/>
+          </w:tcPr>
+          <w:p>
+            <w:pPr>
+              <w:jc w:val="center"/>
+              <w:rPr>
+                <w:sz w:val="40"/>
+                <w:szCs w:val="40"/>
+              </w:rPr>
+            </w:pPr>
+            <w:r>
+              <w:rPr>
+                <w:sz w:val="40"/>
+                <w:szCs w:val="40"/>
+              </w:rPr>
+              <w:t>Responsabilità</w:t>
+            </w:r>
+          </w:p>
+        </w:tc>
+        <w:tc>
+          <w:tcPr>
+            <w:tcW w:w="4814" w:type="dxa"/>
+          </w:tcPr>
+          <w:p>
+            <w:pPr>
+              <w:jc w:val="center"/>
+              <w:rPr>
+                <w:sz w:val="40"/>
+                <w:szCs w:val="40"/>
+              </w:rPr>
+            </w:pPr>
+            <w:r>
+              <w:rPr>
+                <w:sz w:val="40"/>
+                <w:szCs w:val="40"/>
+              </w:rPr>
+              <w:t>Collaboratori</w:t>
+            </w:r>
+          </w:p>
+        </w:tc>
+      </w:tr>
+      <w:tr>
+        <w:trPr>
+          <w:trHeight w:val="2999"/>
+        </w:trPr>
+        <w:tc>
+          <w:tcPr>
+            <w:tcW w:w="4814" w:type="dxa"/>
+          </w:tcPr>
+          <w:p>
+            <w:pPr>
+              <w:jc w:val="center"/>
+              <w:rPr>
+                <w:sz w:val="32"/>
+                <w:szCs w:val="32"/>
+              </w:rPr>
+            </w:pPr>
+            <w:r>
+              <w:rPr>
+                <w:sz w:val="32"/>
+                <w:szCs w:val="32"/>
+              </w:rPr>
+              <w:t xml:space="preserve">Fornisce i metodi per gestire le interfacce che verranno richiamati nelle classi GUI e che alcuni di essi richiamano a loro volta dei metodi delle classi </w:t>
+            </w:r>
+            <w:proofErr w:type="spellStart"/>
+            <w:r>
+              <w:rPr>
+                <w:sz w:val="32"/>
+                <w:szCs w:val="32"/>
+              </w:rPr>
+              <w:t>DAOPostgres</w:t>
+            </w:r>
+            <w:proofErr w:type="spellEnd"/>
+            <w:r>
+              <w:rPr>
+                <w:sz w:val="32"/>
+                <w:szCs w:val="32"/>
+              </w:rPr>
+              <w:t xml:space="preserve"> </w:t>
+            </w:r>
+          </w:p>
+        </w:tc>
+        <w:tc>
+          <w:tcPr>
+            <w:tcW w:w="4814" w:type="dxa"/>
+          </w:tcPr>
+          <w:p>
+            <w:pPr>
+              <w:jc w:val="center"/>
+              <w:rPr>
+                <w:sz w:val="32"/>
+                <w:szCs w:val="32"/>
+              </w:rPr>
+            </w:pPr>
+            <w:r>
+              <w:rPr>
+                <w:sz w:val="32"/>
+                <w:szCs w:val="32"/>
+              </w:rPr>
+              <w:t>Tutte le classi GUI</w:t>
+            </w:r>
+          </w:p>
+          <w:p>
+            <w:pPr>
+              <w:jc w:val="center"/>
+              <w:rPr>
+                <w:sz w:val="32"/>
+                <w:szCs w:val="32"/>
+              </w:rPr>
+            </w:pPr>
+            <w:r>
+              <w:rPr>
+                <w:sz w:val="32"/>
+                <w:szCs w:val="32"/>
+              </w:rPr>
+              <w:t xml:space="preserve">Tutte le classi </w:t>
+            </w:r>
+            <w:proofErr w:type="spellStart"/>
+            <w:r>
+              <w:rPr>
+                <w:sz w:val="32"/>
+                <w:szCs w:val="32"/>
+              </w:rPr>
+              <w:t>DAOPostgres</w:t>
+            </w:r>
+            <w:proofErr w:type="spellEnd"/>
+          </w:p>
+          <w:p>
+            <w:pPr>
+              <w:jc w:val="center"/>
+              <w:rPr>
+                <w:sz w:val="32"/>
+                <w:szCs w:val="32"/>
+              </w:rPr>
+            </w:pPr>
+            <w:proofErr w:type="spellStart"/>
+            <w:r>
+              <w:rPr>
+                <w:sz w:val="32"/>
+                <w:szCs w:val="32"/>
+              </w:rPr>
+              <w:t>Dialog</w:t>
+            </w:r>
+            <w:proofErr w:type="spellEnd"/>
+          </w:p>
+        </w:tc>
+      </w:tr>
+    </w:tbl>
+    <w:p>
+      <w:pPr>
+        <w:rPr>
+          <w:b/>
+          <w:bCs/>
+          <w:sz w:val="40"/>
+          <w:szCs w:val="40"/>
+        </w:rPr>
+      </w:pPr>
+    </w:p>
+    <w:tbl>
+      <w:tblPr>
+        <w:tblStyle w:val="Grigliatabella"/>
+        <w:tblW w:w="0" w:type="auto"/>
+        <w:tblLook w:val="04A0" w:firstRow="1" w:lastRow="0" w:firstColumn="1" w:lastColumn="0" w:noHBand="0" w:noVBand="1"/>
+      </w:tblPr>
+      <w:tblGrid>
+        <w:gridCol w:w="4814"/>
+        <w:gridCol w:w="4814"/>
+      </w:tblGrid>
+      <w:tr>
+        <w:tc>
+          <w:tcPr>
+            <w:tcW w:w="9628" w:type="dxa"/>
+            <w:gridSpan w:val="2"/>
+          </w:tcPr>
+          <w:p>
+            <w:pPr>
+              <w:jc w:val="center"/>
+              <w:rPr>
+                <w:sz w:val="40"/>
+                <w:szCs w:val="40"/>
+              </w:rPr>
+            </w:pPr>
+            <w:proofErr w:type="spellStart"/>
+            <w:r>
+              <w:rPr>
+                <w:sz w:val="40"/>
+                <w:szCs w:val="40"/>
+              </w:rPr>
+              <w:t>Dialog</w:t>
+            </w:r>
+            <w:proofErr w:type="spellEnd"/>
+          </w:p>
+        </w:tc>
+      </w:tr>
+      <w:tr>
+        <w:tc>
+          <w:tcPr>
+            <w:tcW w:w="4814" w:type="dxa"/>
+          </w:tcPr>
+          <w:p>
+            <w:pPr>
+              <w:jc w:val="center"/>
+              <w:rPr>
+                <w:sz w:val="40"/>
+                <w:szCs w:val="40"/>
+              </w:rPr>
+            </w:pPr>
+            <w:r>
+              <w:rPr>
+                <w:sz w:val="40"/>
+                <w:szCs w:val="40"/>
+              </w:rPr>
+              <w:t>Responsabilità</w:t>
+            </w:r>
+          </w:p>
+        </w:tc>
+        <w:tc>
+          <w:tcPr>
+            <w:tcW w:w="4814" w:type="dxa"/>
+          </w:tcPr>
+          <w:p>
+            <w:pPr>
+              <w:jc w:val="center"/>
+              <w:rPr>
+                <w:sz w:val="40"/>
+                <w:szCs w:val="40"/>
+              </w:rPr>
+            </w:pPr>
+            <w:r>
+              <w:rPr>
+                <w:sz w:val="40"/>
+                <w:szCs w:val="40"/>
+              </w:rPr>
+              <w:t>Collaboratori</w:t>
+            </w:r>
+          </w:p>
+        </w:tc>
+      </w:tr>
+      <w:tr>
+        <w:trPr>
+          <w:trHeight w:val="2999"/>
+        </w:trPr>
+        <w:tc>
+          <w:tcPr>
+            <w:tcW w:w="4814" w:type="dxa"/>
+          </w:tcPr>
+          <w:p>
+            <w:pPr>
+              <w:jc w:val="center"/>
+              <w:rPr>
+                <w:sz w:val="32"/>
+                <w:szCs w:val="32"/>
+              </w:rPr>
+            </w:pPr>
+            <w:r>
+              <w:rPr>
+                <w:sz w:val="32"/>
+                <w:szCs w:val="32"/>
+              </w:rPr>
+              <w:t xml:space="preserve">Fornisce all’utente una schermata di errore quando si sbaglia ad inserire un campo </w:t>
+            </w:r>
+          </w:p>
+        </w:tc>
+        <w:tc>
+          <w:tcPr>
+            <w:tcW w:w="4814" w:type="dxa"/>
+          </w:tcPr>
+          <w:p>
+            <w:pPr>
+              <w:jc w:val="center"/>
+              <w:rPr>
+                <w:sz w:val="32"/>
+                <w:szCs w:val="32"/>
+              </w:rPr>
+            </w:pPr>
+            <w:r>
+              <w:rPr>
+                <w:sz w:val="32"/>
+                <w:szCs w:val="32"/>
+              </w:rPr>
+              <w:t>Tutte le classi GUI</w:t>
+            </w:r>
+          </w:p>
+          <w:p>
+            <w:pPr>
+              <w:jc w:val="center"/>
+              <w:rPr>
+                <w:sz w:val="32"/>
+                <w:szCs w:val="32"/>
+              </w:rPr>
+            </w:pPr>
+            <w:r>
+              <w:rPr>
+                <w:sz w:val="32"/>
+                <w:szCs w:val="32"/>
+              </w:rPr>
+              <w:t>Controller</w:t>
+            </w:r>
+          </w:p>
+        </w:tc>
+      </w:tr>
+    </w:tbl>
+    <w:p>
+      <w:pPr>
+        <w:rPr>
+          <w:b/>
+          <w:bCs/>
+          <w:sz w:val="40"/>
+          <w:szCs w:val="40"/>
+        </w:rPr>
+      </w:pPr>
+    </w:p>
+    <w:tbl>
+      <w:tblPr>
+        <w:tblStyle w:val="Grigliatabella"/>
+        <w:tblW w:w="0" w:type="auto"/>
+        <w:tblLook w:val="04A0" w:firstRow="1" w:lastRow="0" w:firstColumn="1" w:lastColumn="0" w:noHBand="0" w:noVBand="1"/>
+      </w:tblPr>
+      <w:tblGrid>
+        <w:gridCol w:w="4814"/>
+        <w:gridCol w:w="4814"/>
+      </w:tblGrid>
+      <w:tr>
+        <w:tc>
+          <w:tcPr>
+            <w:tcW w:w="9628" w:type="dxa"/>
+            <w:gridSpan w:val="2"/>
+          </w:tcPr>
+          <w:p>
+            <w:pPr>
+              <w:jc w:val="center"/>
+              <w:rPr>
+                <w:sz w:val="40"/>
+                <w:szCs w:val="40"/>
+              </w:rPr>
+            </w:pPr>
+            <w:proofErr w:type="spellStart"/>
+            <w:r>
+              <w:rPr>
+                <w:sz w:val="40"/>
+                <w:szCs w:val="40"/>
+              </w:rPr>
+              <w:lastRenderedPageBreak/>
+              <w:t>Fedeltà</w:t>
+            </w:r>
+            <w:r>
+              <w:rPr>
+                <w:sz w:val="40"/>
+                <w:szCs w:val="40"/>
+              </w:rPr>
+              <w:t>GUI</w:t>
+            </w:r>
+            <w:proofErr w:type="spellEnd"/>
+          </w:p>
+        </w:tc>
+      </w:tr>
+      <w:tr>
+        <w:tc>
+          <w:tcPr>
+            <w:tcW w:w="4814" w:type="dxa"/>
+          </w:tcPr>
+          <w:p>
+            <w:pPr>
+              <w:jc w:val="center"/>
+              <w:rPr>
+                <w:sz w:val="40"/>
+                <w:szCs w:val="40"/>
+              </w:rPr>
+            </w:pPr>
+            <w:r>
+              <w:rPr>
+                <w:sz w:val="40"/>
+                <w:szCs w:val="40"/>
+              </w:rPr>
+              <w:t>Responsabilità</w:t>
+            </w:r>
+          </w:p>
+        </w:tc>
+        <w:tc>
+          <w:tcPr>
+            <w:tcW w:w="4814" w:type="dxa"/>
+          </w:tcPr>
+          <w:p>
+            <w:pPr>
+              <w:jc w:val="center"/>
+              <w:rPr>
+                <w:sz w:val="40"/>
+                <w:szCs w:val="40"/>
+              </w:rPr>
+            </w:pPr>
+            <w:r>
+              <w:rPr>
+                <w:sz w:val="40"/>
+                <w:szCs w:val="40"/>
+              </w:rPr>
+              <w:t>Collaboratori</w:t>
+            </w:r>
+          </w:p>
+        </w:tc>
+      </w:tr>
+      <w:tr>
+        <w:trPr>
+          <w:trHeight w:val="2999"/>
+        </w:trPr>
+        <w:tc>
+          <w:tcPr>
+            <w:tcW w:w="4814" w:type="dxa"/>
+          </w:tcPr>
+          <w:p>
+            <w:pPr>
+              <w:jc w:val="center"/>
+              <w:rPr>
+                <w:sz w:val="32"/>
+                <w:szCs w:val="32"/>
+              </w:rPr>
+            </w:pPr>
+            <w:r>
+              <w:rPr>
+                <w:sz w:val="32"/>
+                <w:szCs w:val="32"/>
+              </w:rPr>
+              <w:t xml:space="preserve">Fornisce l’interfaccia a l’utente per </w:t>
+            </w:r>
+          </w:p>
+          <w:p>
+            <w:pPr>
+              <w:jc w:val="center"/>
+              <w:rPr>
+                <w:sz w:val="32"/>
+                <w:szCs w:val="32"/>
+              </w:rPr>
+            </w:pPr>
+            <w:r>
+              <w:rPr>
+                <w:sz w:val="32"/>
+                <w:szCs w:val="32"/>
+              </w:rPr>
+              <w:t xml:space="preserve">Utilizzare i metodi delle classi </w:t>
+            </w:r>
+            <w:proofErr w:type="spellStart"/>
+            <w:r>
+              <w:rPr>
+                <w:sz w:val="32"/>
+                <w:szCs w:val="32"/>
+              </w:rPr>
+              <w:t>DAOPostgres</w:t>
+            </w:r>
+            <w:proofErr w:type="spellEnd"/>
+            <w:r>
+              <w:rPr>
+                <w:sz w:val="32"/>
+                <w:szCs w:val="32"/>
+              </w:rPr>
               <w:t xml:space="preserve"> sulla tabella </w:t>
             </w:r>
             <w:r>
@@ -3700,8 +4139,1816 @@
                 <w:sz w:val="32"/>
                 <w:szCs w:val="32"/>
               </w:rPr>
+              <w:t>Fedeltà</w:t>
+            </w:r>
+          </w:p>
+        </w:tc>
+        <w:tc>
+          <w:tcPr>
+            <w:tcW w:w="4814" w:type="dxa"/>
+          </w:tcPr>
+          <w:p>
+            <w:pPr>
+              <w:jc w:val="center"/>
+              <w:rPr>
+                <w:sz w:val="32"/>
+                <w:szCs w:val="32"/>
+              </w:rPr>
+            </w:pPr>
+            <w:r>
+              <w:rPr>
+                <w:sz w:val="32"/>
+                <w:szCs w:val="32"/>
+              </w:rPr>
+              <w:t>Controller</w:t>
+            </w:r>
+          </w:p>
+          <w:p>
+            <w:pPr>
+              <w:jc w:val="center"/>
+              <w:rPr>
+                <w:sz w:val="32"/>
+                <w:szCs w:val="32"/>
+              </w:rPr>
+            </w:pPr>
+            <w:proofErr w:type="spellStart"/>
+            <w:r>
+              <w:rPr>
+                <w:sz w:val="32"/>
+                <w:szCs w:val="32"/>
+              </w:rPr>
+              <w:t>Risultati</w:t>
+            </w:r>
+            <w:r>
+              <w:rPr>
+                <w:sz w:val="32"/>
+                <w:szCs w:val="32"/>
+              </w:rPr>
+              <w:t>Fedeltà</w:t>
+            </w:r>
+            <w:r>
+              <w:rPr>
+                <w:sz w:val="32"/>
+                <w:szCs w:val="32"/>
+              </w:rPr>
+              <w:t>GUI</w:t>
+            </w:r>
+            <w:proofErr w:type="spellEnd"/>
+          </w:p>
+          <w:p>
+            <w:pPr>
+              <w:jc w:val="center"/>
+              <w:rPr>
+                <w:sz w:val="32"/>
+                <w:szCs w:val="32"/>
+              </w:rPr>
+            </w:pPr>
+            <w:proofErr w:type="spellStart"/>
+            <w:r>
+              <w:rPr>
+                <w:sz w:val="32"/>
+                <w:szCs w:val="32"/>
+              </w:rPr>
+              <w:t>Dialog</w:t>
+            </w:r>
+            <w:proofErr w:type="spellEnd"/>
+          </w:p>
+          <w:p>
+            <w:pPr>
+              <w:jc w:val="center"/>
+              <w:rPr>
+                <w:sz w:val="32"/>
+                <w:szCs w:val="32"/>
+              </w:rPr>
+            </w:pPr>
+            <w:proofErr w:type="spellStart"/>
+            <w:r>
+              <w:rPr>
+                <w:sz w:val="32"/>
+                <w:szCs w:val="32"/>
+              </w:rPr>
+              <w:t>MenùGUI</w:t>
+            </w:r>
+            <w:proofErr w:type="spellEnd"/>
+          </w:p>
+        </w:tc>
+      </w:tr>
+    </w:tbl>
+    <w:p>
+      <w:pPr>
+        <w:rPr>
+          <w:b/>
+          <w:bCs/>
+          <w:sz w:val="40"/>
+          <w:szCs w:val="40"/>
+        </w:rPr>
+      </w:pPr>
+    </w:p>
+    <w:tbl>
+      <w:tblPr>
+        <w:tblStyle w:val="Grigliatabella"/>
+        <w:tblW w:w="0" w:type="auto"/>
+        <w:tblLook w:val="04A0" w:firstRow="1" w:lastRow="0" w:firstColumn="1" w:lastColumn="0" w:noHBand="0" w:noVBand="1"/>
+      </w:tblPr>
+      <w:tblGrid>
+        <w:gridCol w:w="4814"/>
+        <w:gridCol w:w="4814"/>
+      </w:tblGrid>
+      <w:tr>
+        <w:tc>
+          <w:tcPr>
+            <w:tcW w:w="9628" w:type="dxa"/>
+            <w:gridSpan w:val="2"/>
+          </w:tcPr>
+          <w:p>
+            <w:pPr>
+              <w:jc w:val="center"/>
+              <w:rPr>
+                <w:sz w:val="40"/>
+                <w:szCs w:val="40"/>
+              </w:rPr>
+            </w:pPr>
+            <w:proofErr w:type="spellStart"/>
+            <w:r>
+              <w:rPr>
+                <w:sz w:val="40"/>
+                <w:szCs w:val="40"/>
+              </w:rPr>
+              <w:t>Gate</w:t>
+            </w:r>
+            <w:r>
+              <w:rPr>
+                <w:sz w:val="40"/>
+                <w:szCs w:val="40"/>
+              </w:rPr>
+              <w:t>GUI</w:t>
+            </w:r>
+            <w:proofErr w:type="spellEnd"/>
+          </w:p>
+        </w:tc>
+      </w:tr>
+      <w:tr>
+        <w:tc>
+          <w:tcPr>
+            <w:tcW w:w="4814" w:type="dxa"/>
+          </w:tcPr>
+          <w:p>
+            <w:pPr>
+              <w:jc w:val="center"/>
+              <w:rPr>
+                <w:sz w:val="40"/>
+                <w:szCs w:val="40"/>
+              </w:rPr>
+            </w:pPr>
+            <w:r>
+              <w:rPr>
+                <w:sz w:val="40"/>
+                <w:szCs w:val="40"/>
+              </w:rPr>
+              <w:t>Responsabilità</w:t>
+            </w:r>
+          </w:p>
+        </w:tc>
+        <w:tc>
+          <w:tcPr>
+            <w:tcW w:w="4814" w:type="dxa"/>
+          </w:tcPr>
+          <w:p>
+            <w:pPr>
+              <w:jc w:val="center"/>
+              <w:rPr>
+                <w:sz w:val="40"/>
+                <w:szCs w:val="40"/>
+              </w:rPr>
+            </w:pPr>
+            <w:r>
+              <w:rPr>
+                <w:sz w:val="40"/>
+                <w:szCs w:val="40"/>
+              </w:rPr>
+              <w:t>Collaboratori</w:t>
+            </w:r>
+          </w:p>
+        </w:tc>
+      </w:tr>
+      <w:tr>
+        <w:trPr>
+          <w:trHeight w:val="2999"/>
+        </w:trPr>
+        <w:tc>
+          <w:tcPr>
+            <w:tcW w:w="4814" w:type="dxa"/>
+          </w:tcPr>
+          <w:p>
+            <w:pPr>
+              <w:jc w:val="center"/>
+              <w:rPr>
+                <w:sz w:val="32"/>
+                <w:szCs w:val="32"/>
+              </w:rPr>
+            </w:pPr>
+            <w:r>
+              <w:rPr>
+                <w:sz w:val="32"/>
+                <w:szCs w:val="32"/>
+              </w:rPr>
+              <w:t xml:space="preserve">Fornisce l’interfaccia a l’utente per </w:t>
+            </w:r>
+          </w:p>
+          <w:p>
+            <w:pPr>
+              <w:jc w:val="center"/>
+              <w:rPr>
+                <w:sz w:val="32"/>
+                <w:szCs w:val="32"/>
+              </w:rPr>
+            </w:pPr>
+            <w:r>
+              <w:rPr>
+                <w:sz w:val="32"/>
+                <w:szCs w:val="32"/>
+              </w:rPr>
+              <w:t xml:space="preserve">Utilizzare i metodi delle classi </w:t>
+            </w:r>
+            <w:proofErr w:type="spellStart"/>
+            <w:r>
+              <w:rPr>
+                <w:sz w:val="32"/>
+                <w:szCs w:val="32"/>
+              </w:rPr>
+              <w:t>DAOPostgres</w:t>
+            </w:r>
+            <w:proofErr w:type="spellEnd"/>
+            <w:r>
+              <w:rPr>
+                <w:sz w:val="32"/>
+                <w:szCs w:val="32"/>
+              </w:rPr>
+              <w:t xml:space="preserve"> sulla tabella </w:t>
+            </w:r>
+            <w:r>
+              <w:rPr>
+                <w:sz w:val="32"/>
+                <w:szCs w:val="32"/>
+              </w:rPr>
+              <w:t>Gate</w:t>
+            </w:r>
+          </w:p>
+        </w:tc>
+        <w:tc>
+          <w:tcPr>
+            <w:tcW w:w="4814" w:type="dxa"/>
+          </w:tcPr>
+          <w:p>
+            <w:pPr>
+              <w:jc w:val="center"/>
+              <w:rPr>
+                <w:sz w:val="32"/>
+                <w:szCs w:val="32"/>
+              </w:rPr>
+            </w:pPr>
+            <w:r>
+              <w:rPr>
+                <w:sz w:val="32"/>
+                <w:szCs w:val="32"/>
+              </w:rPr>
+              <w:t>Controller</w:t>
+            </w:r>
+          </w:p>
+          <w:p>
+            <w:pPr>
+              <w:jc w:val="center"/>
+              <w:rPr>
+                <w:sz w:val="32"/>
+                <w:szCs w:val="32"/>
+              </w:rPr>
+            </w:pPr>
+            <w:proofErr w:type="spellStart"/>
+            <w:r>
+              <w:rPr>
+                <w:sz w:val="32"/>
+                <w:szCs w:val="32"/>
+              </w:rPr>
+              <w:t>Risultati</w:t>
+            </w:r>
+            <w:r>
+              <w:rPr>
+                <w:sz w:val="32"/>
+                <w:szCs w:val="32"/>
+              </w:rPr>
+              <w:t>Gate</w:t>
+            </w:r>
+            <w:r>
+              <w:rPr>
+                <w:sz w:val="32"/>
+                <w:szCs w:val="32"/>
+              </w:rPr>
+              <w:t>GUI</w:t>
+            </w:r>
+            <w:proofErr w:type="spellEnd"/>
+          </w:p>
+          <w:p>
+            <w:pPr>
+              <w:jc w:val="center"/>
+              <w:rPr>
+                <w:sz w:val="32"/>
+                <w:szCs w:val="32"/>
+              </w:rPr>
+            </w:pPr>
+            <w:proofErr w:type="spellStart"/>
+            <w:r>
+              <w:rPr>
+                <w:sz w:val="32"/>
+                <w:szCs w:val="32"/>
+              </w:rPr>
+              <w:t>Dialog</w:t>
+            </w:r>
+            <w:proofErr w:type="spellEnd"/>
+          </w:p>
+          <w:p>
+            <w:pPr>
+              <w:jc w:val="center"/>
+              <w:rPr>
+                <w:sz w:val="32"/>
+                <w:szCs w:val="32"/>
+              </w:rPr>
+            </w:pPr>
+            <w:proofErr w:type="spellStart"/>
+            <w:r>
+              <w:rPr>
+                <w:sz w:val="32"/>
+                <w:szCs w:val="32"/>
+              </w:rPr>
+              <w:t>MenùGUI</w:t>
+            </w:r>
+            <w:proofErr w:type="spellEnd"/>
+          </w:p>
+        </w:tc>
+      </w:tr>
+    </w:tbl>
+    <w:p>
+      <w:pPr>
+        <w:rPr>
+          <w:b/>
+          <w:bCs/>
+          <w:sz w:val="40"/>
+          <w:szCs w:val="40"/>
+        </w:rPr>
+      </w:pPr>
+    </w:p>
+    <w:tbl>
+      <w:tblPr>
+        <w:tblStyle w:val="Grigliatabella"/>
+        <w:tblW w:w="0" w:type="auto"/>
+        <w:tblLook w:val="04A0" w:firstRow="1" w:lastRow="0" w:firstColumn="1" w:lastColumn="0" w:noHBand="0" w:noVBand="1"/>
+      </w:tblPr>
+      <w:tblGrid>
+        <w:gridCol w:w="4814"/>
+        <w:gridCol w:w="4814"/>
+      </w:tblGrid>
+      <w:tr>
+        <w:tc>
+          <w:tcPr>
+            <w:tcW w:w="9628" w:type="dxa"/>
+            <w:gridSpan w:val="2"/>
+          </w:tcPr>
+          <w:p>
+            <w:pPr>
+              <w:jc w:val="center"/>
+              <w:rPr>
+                <w:sz w:val="40"/>
+                <w:szCs w:val="40"/>
+              </w:rPr>
+            </w:pPr>
+            <w:proofErr w:type="spellStart"/>
+            <w:r>
+              <w:rPr>
+                <w:sz w:val="40"/>
+                <w:szCs w:val="40"/>
+              </w:rPr>
+              <w:t>M</w:t>
+            </w:r>
+            <w:r>
+              <w:rPr>
+                <w:sz w:val="40"/>
+                <w:szCs w:val="40"/>
+              </w:rPr>
+              <w:t>enù</w:t>
+            </w:r>
+            <w:r>
+              <w:rPr>
+                <w:sz w:val="40"/>
+                <w:szCs w:val="40"/>
+              </w:rPr>
+              <w:t>GUI</w:t>
+            </w:r>
+            <w:proofErr w:type="spellEnd"/>
+          </w:p>
+        </w:tc>
+      </w:tr>
+      <w:tr>
+        <w:tc>
+          <w:tcPr>
+            <w:tcW w:w="4814" w:type="dxa"/>
+          </w:tcPr>
+          <w:p>
+            <w:pPr>
+              <w:jc w:val="center"/>
+              <w:rPr>
+                <w:sz w:val="40"/>
+                <w:szCs w:val="40"/>
+              </w:rPr>
+            </w:pPr>
+            <w:r>
+              <w:rPr>
+                <w:sz w:val="40"/>
+                <w:szCs w:val="40"/>
+              </w:rPr>
+              <w:t>Responsabilità</w:t>
+            </w:r>
+          </w:p>
+        </w:tc>
+        <w:tc>
+          <w:tcPr>
+            <w:tcW w:w="4814" w:type="dxa"/>
+          </w:tcPr>
+          <w:p>
+            <w:pPr>
+              <w:jc w:val="center"/>
+              <w:rPr>
+                <w:sz w:val="40"/>
+                <w:szCs w:val="40"/>
+              </w:rPr>
+            </w:pPr>
+            <w:r>
+              <w:rPr>
+                <w:sz w:val="40"/>
+                <w:szCs w:val="40"/>
+              </w:rPr>
+              <w:t>Collaboratori</w:t>
+            </w:r>
+          </w:p>
+        </w:tc>
+      </w:tr>
+      <w:tr>
+        <w:trPr>
+          <w:trHeight w:val="2999"/>
+        </w:trPr>
+        <w:tc>
+          <w:tcPr>
+            <w:tcW w:w="4814" w:type="dxa"/>
+          </w:tcPr>
+          <w:p>
+            <w:pPr>
+              <w:jc w:val="center"/>
+              <w:rPr>
+                <w:sz w:val="32"/>
+                <w:szCs w:val="32"/>
+              </w:rPr>
+            </w:pPr>
+            <w:r>
+              <w:rPr>
+                <w:sz w:val="32"/>
+                <w:szCs w:val="32"/>
+              </w:rPr>
+              <w:t xml:space="preserve">Fornisce l’interfaccia a l’utente per </w:t>
+            </w:r>
+          </w:p>
+          <w:p>
+            <w:pPr>
+              <w:jc w:val="center"/>
+              <w:rPr>
+                <w:sz w:val="32"/>
+                <w:szCs w:val="32"/>
+              </w:rPr>
+            </w:pPr>
+            <w:r>
+              <w:rPr>
+                <w:sz w:val="32"/>
+                <w:szCs w:val="32"/>
+              </w:rPr>
+              <w:t>spostarsi sulle altre classi GUI</w:t>
+            </w:r>
+          </w:p>
+        </w:tc>
+        <w:tc>
+          <w:tcPr>
+            <w:tcW w:w="4814" w:type="dxa"/>
+          </w:tcPr>
+          <w:p>
+            <w:pPr>
+              <w:jc w:val="center"/>
+              <w:rPr>
+                <w:sz w:val="32"/>
+                <w:szCs w:val="32"/>
+              </w:rPr>
+            </w:pPr>
+            <w:r>
+              <w:rPr>
+                <w:sz w:val="32"/>
+                <w:szCs w:val="32"/>
+              </w:rPr>
+              <w:t>Controller</w:t>
+            </w:r>
+          </w:p>
+          <w:p>
+            <w:pPr>
+              <w:jc w:val="center"/>
+              <w:rPr>
+                <w:sz w:val="32"/>
+                <w:szCs w:val="32"/>
+              </w:rPr>
+            </w:pPr>
+            <w:r>
+              <w:rPr>
+                <w:sz w:val="32"/>
+                <w:szCs w:val="32"/>
+              </w:rPr>
+              <w:t>Tutte le classi GUI</w:t>
+            </w:r>
+          </w:p>
+          <w:p>
+            <w:pPr>
+              <w:jc w:val="center"/>
+              <w:rPr>
+                <w:sz w:val="32"/>
+                <w:szCs w:val="32"/>
+              </w:rPr>
+            </w:pPr>
+          </w:p>
+        </w:tc>
+      </w:tr>
+    </w:tbl>
+    <w:p>
+      <w:pPr>
+        <w:rPr>
+          <w:b/>
+          <w:bCs/>
+          <w:sz w:val="40"/>
+          <w:szCs w:val="40"/>
+        </w:rPr>
+      </w:pPr>
+    </w:p>
+    <w:tbl>
+      <w:tblPr>
+        <w:tblStyle w:val="Grigliatabella"/>
+        <w:tblW w:w="0" w:type="auto"/>
+        <w:tblLook w:val="04A0" w:firstRow="1" w:lastRow="0" w:firstColumn="1" w:lastColumn="0" w:noHBand="0" w:noVBand="1"/>
+      </w:tblPr>
+      <w:tblGrid>
+        <w:gridCol w:w="4814"/>
+        <w:gridCol w:w="4814"/>
+      </w:tblGrid>
+      <w:tr>
+        <w:tc>
+          <w:tcPr>
+            <w:tcW w:w="9628" w:type="dxa"/>
+            <w:gridSpan w:val="2"/>
+          </w:tcPr>
+          <w:p>
+            <w:pPr>
+              <w:jc w:val="center"/>
+              <w:rPr>
+                <w:sz w:val="40"/>
+                <w:szCs w:val="40"/>
+              </w:rPr>
+            </w:pPr>
+            <w:proofErr w:type="spellStart"/>
+            <w:r>
+              <w:rPr>
+                <w:sz w:val="40"/>
+                <w:szCs w:val="40"/>
+              </w:rPr>
+              <w:lastRenderedPageBreak/>
+              <w:t>Slot</w:t>
+            </w:r>
+            <w:r>
+              <w:rPr>
+                <w:sz w:val="40"/>
+                <w:szCs w:val="40"/>
+              </w:rPr>
+              <w:t>GUI</w:t>
+            </w:r>
+            <w:proofErr w:type="spellEnd"/>
+          </w:p>
+        </w:tc>
+      </w:tr>
+      <w:tr>
+        <w:tc>
+          <w:tcPr>
+            <w:tcW w:w="4814" w:type="dxa"/>
+          </w:tcPr>
+          <w:p>
+            <w:pPr>
+              <w:jc w:val="center"/>
+              <w:rPr>
+                <w:sz w:val="40"/>
+                <w:szCs w:val="40"/>
+              </w:rPr>
+            </w:pPr>
+            <w:r>
+              <w:rPr>
+                <w:sz w:val="40"/>
+                <w:szCs w:val="40"/>
+              </w:rPr>
+              <w:t>Responsabilità</w:t>
+            </w:r>
+          </w:p>
+        </w:tc>
+        <w:tc>
+          <w:tcPr>
+            <w:tcW w:w="4814" w:type="dxa"/>
+          </w:tcPr>
+          <w:p>
+            <w:pPr>
+              <w:jc w:val="center"/>
+              <w:rPr>
+                <w:sz w:val="40"/>
+                <w:szCs w:val="40"/>
+              </w:rPr>
+            </w:pPr>
+            <w:r>
+              <w:rPr>
+                <w:sz w:val="40"/>
+                <w:szCs w:val="40"/>
+              </w:rPr>
+              <w:t>Collaboratori</w:t>
+            </w:r>
+          </w:p>
+        </w:tc>
+      </w:tr>
+      <w:tr>
+        <w:trPr>
+          <w:trHeight w:val="2999"/>
+        </w:trPr>
+        <w:tc>
+          <w:tcPr>
+            <w:tcW w:w="4814" w:type="dxa"/>
+          </w:tcPr>
+          <w:p>
+            <w:pPr>
+              <w:jc w:val="center"/>
+              <w:rPr>
+                <w:sz w:val="32"/>
+                <w:szCs w:val="32"/>
+              </w:rPr>
+            </w:pPr>
+            <w:r>
+              <w:rPr>
+                <w:sz w:val="32"/>
+                <w:szCs w:val="32"/>
+              </w:rPr>
+              <w:t xml:space="preserve">Fornisce l’interfaccia a l’utente per </w:t>
+            </w:r>
+          </w:p>
+          <w:p>
+            <w:pPr>
+              <w:jc w:val="center"/>
+              <w:rPr>
+                <w:sz w:val="32"/>
+                <w:szCs w:val="32"/>
+              </w:rPr>
+            </w:pPr>
+            <w:r>
+              <w:rPr>
+                <w:sz w:val="32"/>
+                <w:szCs w:val="32"/>
+              </w:rPr>
+              <w:t xml:space="preserve">Utilizzare i metodi delle classi </w:t>
+            </w:r>
+            <w:proofErr w:type="spellStart"/>
+            <w:r>
+              <w:rPr>
+                <w:sz w:val="32"/>
+                <w:szCs w:val="32"/>
+              </w:rPr>
+              <w:t>DAOPostgres</w:t>
+            </w:r>
+            <w:proofErr w:type="spellEnd"/>
+            <w:r>
+              <w:rPr>
+                <w:sz w:val="32"/>
+                <w:szCs w:val="32"/>
+              </w:rPr>
+              <w:t xml:space="preserve"> sulla tabella </w:t>
+            </w:r>
+            <w:r>
+              <w:rPr>
+                <w:sz w:val="32"/>
+                <w:szCs w:val="32"/>
+              </w:rPr>
+              <w:t>Slot</w:t>
+            </w:r>
+          </w:p>
+        </w:tc>
+        <w:tc>
+          <w:tcPr>
+            <w:tcW w:w="4814" w:type="dxa"/>
+          </w:tcPr>
+          <w:p>
+            <w:pPr>
+              <w:jc w:val="center"/>
+              <w:rPr>
+                <w:sz w:val="32"/>
+                <w:szCs w:val="32"/>
+              </w:rPr>
+            </w:pPr>
+            <w:r>
+              <w:rPr>
+                <w:sz w:val="32"/>
+                <w:szCs w:val="32"/>
+              </w:rPr>
+              <w:t>Controller</w:t>
+            </w:r>
+          </w:p>
+          <w:p>
+            <w:pPr>
+              <w:jc w:val="center"/>
+              <w:rPr>
+                <w:sz w:val="32"/>
+                <w:szCs w:val="32"/>
+              </w:rPr>
+            </w:pPr>
+            <w:proofErr w:type="spellStart"/>
+            <w:r>
+              <w:rPr>
+                <w:sz w:val="32"/>
+                <w:szCs w:val="32"/>
+              </w:rPr>
+              <w:t>Risultat</w:t>
+            </w:r>
+            <w:r>
+              <w:rPr>
+                <w:sz w:val="32"/>
+                <w:szCs w:val="32"/>
+              </w:rPr>
+              <w:t>Slot</w:t>
+            </w:r>
+            <w:r>
+              <w:rPr>
+                <w:sz w:val="32"/>
+                <w:szCs w:val="32"/>
+              </w:rPr>
+              <w:t>GUI</w:t>
+            </w:r>
+            <w:proofErr w:type="spellEnd"/>
+          </w:p>
+          <w:p>
+            <w:pPr>
+              <w:jc w:val="center"/>
+              <w:rPr>
+                <w:sz w:val="32"/>
+                <w:szCs w:val="32"/>
+              </w:rPr>
+            </w:pPr>
+            <w:proofErr w:type="spellStart"/>
+            <w:r>
+              <w:rPr>
+                <w:sz w:val="32"/>
+                <w:szCs w:val="32"/>
+              </w:rPr>
+              <w:t>Dialog</w:t>
+            </w:r>
+            <w:proofErr w:type="spellEnd"/>
+          </w:p>
+          <w:p>
+            <w:pPr>
+              <w:jc w:val="center"/>
+              <w:rPr>
+                <w:sz w:val="32"/>
+                <w:szCs w:val="32"/>
+              </w:rPr>
+            </w:pPr>
+            <w:proofErr w:type="spellStart"/>
+            <w:r>
+              <w:rPr>
+                <w:sz w:val="32"/>
+                <w:szCs w:val="32"/>
+              </w:rPr>
+              <w:t>MenùGUI</w:t>
+            </w:r>
+            <w:proofErr w:type="spellEnd"/>
+          </w:p>
+        </w:tc>
+      </w:tr>
+    </w:tbl>
+    <w:p>
+      <w:pPr>
+        <w:rPr>
+          <w:b/>
+          <w:bCs/>
+          <w:sz w:val="40"/>
+          <w:szCs w:val="40"/>
+        </w:rPr>
+      </w:pPr>
+    </w:p>
+    <w:tbl>
+      <w:tblPr>
+        <w:tblStyle w:val="Grigliatabella"/>
+        <w:tblW w:w="0" w:type="auto"/>
+        <w:tblLook w:val="04A0" w:firstRow="1" w:lastRow="0" w:firstColumn="1" w:lastColumn="0" w:noHBand="0" w:noVBand="1"/>
+      </w:tblPr>
+      <w:tblGrid>
+        <w:gridCol w:w="4814"/>
+        <w:gridCol w:w="4814"/>
+      </w:tblGrid>
+      <w:tr>
+        <w:tc>
+          <w:tcPr>
+            <w:tcW w:w="9628" w:type="dxa"/>
+            <w:gridSpan w:val="2"/>
+          </w:tcPr>
+          <w:p>
+            <w:pPr>
+              <w:jc w:val="center"/>
+              <w:rPr>
+                <w:sz w:val="40"/>
+                <w:szCs w:val="40"/>
+              </w:rPr>
+            </w:pPr>
+            <w:proofErr w:type="spellStart"/>
+            <w:r>
+              <w:rPr>
+                <w:sz w:val="40"/>
+                <w:szCs w:val="40"/>
+              </w:rPr>
+              <w:t>Tratta</w:t>
+            </w:r>
+            <w:r>
+              <w:rPr>
+                <w:sz w:val="40"/>
+                <w:szCs w:val="40"/>
+              </w:rPr>
+              <w:t>GUI</w:t>
+            </w:r>
+            <w:proofErr w:type="spellEnd"/>
+          </w:p>
+        </w:tc>
+      </w:tr>
+      <w:tr>
+        <w:tc>
+          <w:tcPr>
+            <w:tcW w:w="4814" w:type="dxa"/>
+          </w:tcPr>
+          <w:p>
+            <w:pPr>
+              <w:jc w:val="center"/>
+              <w:rPr>
+                <w:sz w:val="40"/>
+                <w:szCs w:val="40"/>
+              </w:rPr>
+            </w:pPr>
+            <w:r>
+              <w:rPr>
+                <w:sz w:val="40"/>
+                <w:szCs w:val="40"/>
+              </w:rPr>
+              <w:t>Responsabilità</w:t>
+            </w:r>
+          </w:p>
+        </w:tc>
+        <w:tc>
+          <w:tcPr>
+            <w:tcW w:w="4814" w:type="dxa"/>
+          </w:tcPr>
+          <w:p>
+            <w:pPr>
+              <w:jc w:val="center"/>
+              <w:rPr>
+                <w:sz w:val="40"/>
+                <w:szCs w:val="40"/>
+              </w:rPr>
+            </w:pPr>
+            <w:r>
+              <w:rPr>
+                <w:sz w:val="40"/>
+                <w:szCs w:val="40"/>
+              </w:rPr>
+              <w:t>Collaboratori</w:t>
+            </w:r>
+          </w:p>
+        </w:tc>
+      </w:tr>
+      <w:tr>
+        <w:trPr>
+          <w:trHeight w:val="2999"/>
+        </w:trPr>
+        <w:tc>
+          <w:tcPr>
+            <w:tcW w:w="4814" w:type="dxa"/>
+          </w:tcPr>
+          <w:p>
+            <w:pPr>
+              <w:jc w:val="center"/>
+              <w:rPr>
+                <w:sz w:val="32"/>
+                <w:szCs w:val="32"/>
+              </w:rPr>
+            </w:pPr>
+            <w:r>
+              <w:rPr>
+                <w:sz w:val="32"/>
+                <w:szCs w:val="32"/>
+              </w:rPr>
+              <w:t xml:space="preserve">Fornisce l’interfaccia a l’utente per </w:t>
+            </w:r>
+          </w:p>
+          <w:p>
+            <w:pPr>
+              <w:jc w:val="center"/>
+              <w:rPr>
+                <w:sz w:val="32"/>
+                <w:szCs w:val="32"/>
+              </w:rPr>
+            </w:pPr>
+            <w:r>
+              <w:rPr>
+                <w:sz w:val="32"/>
+                <w:szCs w:val="32"/>
+              </w:rPr>
+              <w:t xml:space="preserve">Utilizzare i metodi delle classi </w:t>
+            </w:r>
+            <w:proofErr w:type="spellStart"/>
+            <w:r>
+              <w:rPr>
+                <w:sz w:val="32"/>
+                <w:szCs w:val="32"/>
+              </w:rPr>
+              <w:t>DAOPostgres</w:t>
+            </w:r>
+            <w:proofErr w:type="spellEnd"/>
+            <w:r>
+              <w:rPr>
+                <w:sz w:val="32"/>
+                <w:szCs w:val="32"/>
+              </w:rPr>
+              <w:t xml:space="preserve"> sulla tabella </w:t>
+            </w:r>
+            <w:r>
+              <w:rPr>
+                <w:sz w:val="32"/>
+                <w:szCs w:val="32"/>
+              </w:rPr>
+              <w:t>Tratta</w:t>
+            </w:r>
+          </w:p>
+        </w:tc>
+        <w:tc>
+          <w:tcPr>
+            <w:tcW w:w="4814" w:type="dxa"/>
+          </w:tcPr>
+          <w:p>
+            <w:pPr>
+              <w:jc w:val="center"/>
+              <w:rPr>
+                <w:sz w:val="32"/>
+                <w:szCs w:val="32"/>
+              </w:rPr>
+            </w:pPr>
+            <w:r>
+              <w:rPr>
+                <w:sz w:val="32"/>
+                <w:szCs w:val="32"/>
+              </w:rPr>
+              <w:t>Controller</w:t>
+            </w:r>
+          </w:p>
+          <w:p>
+            <w:pPr>
+              <w:jc w:val="center"/>
+              <w:rPr>
+                <w:sz w:val="32"/>
+                <w:szCs w:val="32"/>
+              </w:rPr>
+            </w:pPr>
+            <w:proofErr w:type="spellStart"/>
+            <w:r>
+              <w:rPr>
+                <w:sz w:val="32"/>
+                <w:szCs w:val="32"/>
+              </w:rPr>
+              <w:t>Risultat</w:t>
+            </w:r>
+            <w:r>
+              <w:rPr>
+                <w:sz w:val="32"/>
+                <w:szCs w:val="32"/>
+              </w:rPr>
+              <w:t>Tratta</w:t>
+            </w:r>
+            <w:r>
+              <w:rPr>
+                <w:sz w:val="32"/>
+                <w:szCs w:val="32"/>
+              </w:rPr>
+              <w:t>GUI</w:t>
+            </w:r>
+            <w:proofErr w:type="spellEnd"/>
+          </w:p>
+          <w:p>
+            <w:pPr>
+              <w:jc w:val="center"/>
+              <w:rPr>
+                <w:sz w:val="32"/>
+                <w:szCs w:val="32"/>
+              </w:rPr>
+            </w:pPr>
+            <w:proofErr w:type="spellStart"/>
+            <w:r>
+              <w:rPr>
+                <w:sz w:val="32"/>
+                <w:szCs w:val="32"/>
+              </w:rPr>
+              <w:t>Dialog</w:t>
+            </w:r>
+            <w:proofErr w:type="spellEnd"/>
+          </w:p>
+          <w:p>
+            <w:pPr>
+              <w:jc w:val="center"/>
+              <w:rPr>
+                <w:sz w:val="32"/>
+                <w:szCs w:val="32"/>
+              </w:rPr>
+            </w:pPr>
+            <w:proofErr w:type="spellStart"/>
+            <w:r>
+              <w:rPr>
+                <w:sz w:val="32"/>
+                <w:szCs w:val="32"/>
+              </w:rPr>
+              <w:t>MenùGUI</w:t>
+            </w:r>
+            <w:proofErr w:type="spellEnd"/>
+          </w:p>
+        </w:tc>
+      </w:tr>
+    </w:tbl>
+    <w:p>
+      <w:pPr>
+        <w:rPr>
+          <w:b/>
+          <w:bCs/>
+          <w:sz w:val="40"/>
+          <w:szCs w:val="40"/>
+        </w:rPr>
+      </w:pPr>
+    </w:p>
+    <w:tbl>
+      <w:tblPr>
+        <w:tblStyle w:val="Grigliatabella"/>
+        <w:tblW w:w="0" w:type="auto"/>
+        <w:tblLook w:val="04A0" w:firstRow="1" w:lastRow="0" w:firstColumn="1" w:lastColumn="0" w:noHBand="0" w:noVBand="1"/>
+      </w:tblPr>
+      <w:tblGrid>
+        <w:gridCol w:w="4814"/>
+        <w:gridCol w:w="4814"/>
+      </w:tblGrid>
+      <w:tr>
+        <w:tc>
+          <w:tcPr>
+            <w:tcW w:w="9628" w:type="dxa"/>
+            <w:gridSpan w:val="2"/>
+          </w:tcPr>
+          <w:p>
+            <w:pPr>
+              <w:jc w:val="center"/>
+              <w:rPr>
+                <w:sz w:val="40"/>
+                <w:szCs w:val="40"/>
+              </w:rPr>
+            </w:pPr>
+            <w:proofErr w:type="spellStart"/>
+            <w:r>
+              <w:rPr>
+                <w:sz w:val="40"/>
+                <w:szCs w:val="40"/>
+              </w:rPr>
+              <w:t>RisultatiBiglietto</w:t>
+            </w:r>
+            <w:r>
+              <w:rPr>
+                <w:sz w:val="40"/>
+                <w:szCs w:val="40"/>
+              </w:rPr>
+              <w:t>GUI</w:t>
+            </w:r>
+            <w:proofErr w:type="spellEnd"/>
+          </w:p>
+        </w:tc>
+      </w:tr>
+      <w:tr>
+        <w:tc>
+          <w:tcPr>
+            <w:tcW w:w="4814" w:type="dxa"/>
+          </w:tcPr>
+          <w:p>
+            <w:pPr>
+              <w:jc w:val="center"/>
+              <w:rPr>
+                <w:sz w:val="40"/>
+                <w:szCs w:val="40"/>
+              </w:rPr>
+            </w:pPr>
+            <w:r>
+              <w:rPr>
+                <w:sz w:val="40"/>
+                <w:szCs w:val="40"/>
+              </w:rPr>
+              <w:t>Responsabilità</w:t>
+            </w:r>
+          </w:p>
+        </w:tc>
+        <w:tc>
+          <w:tcPr>
+            <w:tcW w:w="4814" w:type="dxa"/>
+          </w:tcPr>
+          <w:p>
+            <w:pPr>
+              <w:jc w:val="center"/>
+              <w:rPr>
+                <w:sz w:val="40"/>
+                <w:szCs w:val="40"/>
+              </w:rPr>
+            </w:pPr>
+            <w:r>
+              <w:rPr>
+                <w:sz w:val="40"/>
+                <w:szCs w:val="40"/>
+              </w:rPr>
+              <w:t>Collaboratori</w:t>
+            </w:r>
+          </w:p>
+        </w:tc>
+      </w:tr>
+      <w:tr>
+        <w:trPr>
+          <w:trHeight w:val="2999"/>
+        </w:trPr>
+        <w:tc>
+          <w:tcPr>
+            <w:tcW w:w="4814" w:type="dxa"/>
+          </w:tcPr>
+          <w:p>
+            <w:pPr>
+              <w:jc w:val="center"/>
+              <w:rPr>
+                <w:sz w:val="32"/>
+                <w:szCs w:val="32"/>
+              </w:rPr>
+            </w:pPr>
+            <w:r>
+              <w:rPr>
+                <w:sz w:val="32"/>
+                <w:szCs w:val="32"/>
+              </w:rPr>
+              <w:t xml:space="preserve">Fornisce l’interfaccia a l’utente per </w:t>
+            </w:r>
+          </w:p>
+          <w:p>
+            <w:pPr>
+              <w:jc w:val="center"/>
+              <w:rPr>
+                <w:sz w:val="32"/>
+                <w:szCs w:val="32"/>
+              </w:rPr>
+            </w:pPr>
+            <w:r>
+              <w:rPr>
+                <w:sz w:val="32"/>
+                <w:szCs w:val="32"/>
+              </w:rPr>
+              <w:t xml:space="preserve">visualizzare a schermo i risultati delle query </w:t>
+            </w:r>
+            <w:r>
+              <w:rPr>
+                <w:sz w:val="32"/>
+                <w:szCs w:val="32"/>
+              </w:rPr>
+              <w:t xml:space="preserve">sulla tabella </w:t>
+            </w:r>
+            <w:r>
+              <w:rPr>
+                <w:sz w:val="32"/>
+                <w:szCs w:val="32"/>
+              </w:rPr>
+              <w:t>Biglietto</w:t>
+            </w:r>
+          </w:p>
+        </w:tc>
+        <w:tc>
+          <w:tcPr>
+            <w:tcW w:w="4814" w:type="dxa"/>
+          </w:tcPr>
+          <w:p>
+            <w:pPr>
+              <w:jc w:val="center"/>
+              <w:rPr>
+                <w:sz w:val="32"/>
+                <w:szCs w:val="32"/>
+              </w:rPr>
+            </w:pPr>
+            <w:r>
+              <w:rPr>
+                <w:sz w:val="32"/>
+                <w:szCs w:val="32"/>
+              </w:rPr>
+              <w:t>Controller</w:t>
+            </w:r>
+          </w:p>
+          <w:p>
+            <w:pPr>
+              <w:jc w:val="center"/>
+              <w:rPr>
+                <w:sz w:val="32"/>
+                <w:szCs w:val="32"/>
+              </w:rPr>
+            </w:pPr>
+            <w:proofErr w:type="spellStart"/>
+            <w:r>
+              <w:rPr>
+                <w:sz w:val="32"/>
+                <w:szCs w:val="32"/>
+              </w:rPr>
+              <w:t>Biglietto</w:t>
+            </w:r>
+            <w:r>
+              <w:rPr>
+                <w:sz w:val="32"/>
+                <w:szCs w:val="32"/>
+              </w:rPr>
+              <w:t>GUI</w:t>
+            </w:r>
+            <w:proofErr w:type="spellEnd"/>
+          </w:p>
+        </w:tc>
+      </w:tr>
+    </w:tbl>
+    <w:p>
+      <w:pPr>
+        <w:rPr>
+          <w:b/>
+          <w:bCs/>
+          <w:sz w:val="40"/>
+          <w:szCs w:val="40"/>
+        </w:rPr>
+      </w:pPr>
+    </w:p>
+    <w:tbl>
+      <w:tblPr>
+        <w:tblStyle w:val="Grigliatabella"/>
+        <w:tblW w:w="0" w:type="auto"/>
+        <w:tblLook w:val="04A0" w:firstRow="1" w:lastRow="0" w:firstColumn="1" w:lastColumn="0" w:noHBand="0" w:noVBand="1"/>
+      </w:tblPr>
+      <w:tblGrid>
+        <w:gridCol w:w="4814"/>
+        <w:gridCol w:w="4814"/>
+      </w:tblGrid>
+      <w:tr>
+        <w:tc>
+          <w:tcPr>
+            <w:tcW w:w="9628" w:type="dxa"/>
+            <w:gridSpan w:val="2"/>
+          </w:tcPr>
+          <w:p>
+            <w:pPr>
+              <w:jc w:val="center"/>
+              <w:rPr>
+                <w:sz w:val="40"/>
+                <w:szCs w:val="40"/>
+              </w:rPr>
+            </w:pPr>
+            <w:proofErr w:type="spellStart"/>
+            <w:r>
+              <w:rPr>
+                <w:sz w:val="40"/>
+                <w:szCs w:val="40"/>
+              </w:rPr>
+              <w:lastRenderedPageBreak/>
+              <w:t>Risultati</w:t>
+            </w:r>
+            <w:r>
+              <w:rPr>
+                <w:sz w:val="40"/>
+                <w:szCs w:val="40"/>
+              </w:rPr>
+              <w:t>Cliente</w:t>
+            </w:r>
+            <w:r>
+              <w:rPr>
+                <w:sz w:val="40"/>
+                <w:szCs w:val="40"/>
+              </w:rPr>
+              <w:t>GUI</w:t>
+            </w:r>
+            <w:proofErr w:type="spellEnd"/>
+          </w:p>
+        </w:tc>
+      </w:tr>
+      <w:tr>
+        <w:tc>
+          <w:tcPr>
+            <w:tcW w:w="4814" w:type="dxa"/>
+          </w:tcPr>
+          <w:p>
+            <w:pPr>
+              <w:jc w:val="center"/>
+              <w:rPr>
+                <w:sz w:val="40"/>
+                <w:szCs w:val="40"/>
+              </w:rPr>
+            </w:pPr>
+            <w:r>
+              <w:rPr>
+                <w:sz w:val="40"/>
+                <w:szCs w:val="40"/>
+              </w:rPr>
+              <w:t>Responsabilità</w:t>
+            </w:r>
+          </w:p>
+        </w:tc>
+        <w:tc>
+          <w:tcPr>
+            <w:tcW w:w="4814" w:type="dxa"/>
+          </w:tcPr>
+          <w:p>
+            <w:pPr>
+              <w:jc w:val="center"/>
+              <w:rPr>
+                <w:sz w:val="40"/>
+                <w:szCs w:val="40"/>
+              </w:rPr>
+            </w:pPr>
+            <w:r>
+              <w:rPr>
+                <w:sz w:val="40"/>
+                <w:szCs w:val="40"/>
+              </w:rPr>
+              <w:t>Collaboratori</w:t>
+            </w:r>
+          </w:p>
+        </w:tc>
+      </w:tr>
+      <w:tr>
+        <w:trPr>
+          <w:trHeight w:val="2999"/>
+        </w:trPr>
+        <w:tc>
+          <w:tcPr>
+            <w:tcW w:w="4814" w:type="dxa"/>
+          </w:tcPr>
+          <w:p>
+            <w:pPr>
+              <w:jc w:val="center"/>
+              <w:rPr>
+                <w:sz w:val="32"/>
+                <w:szCs w:val="32"/>
+              </w:rPr>
+            </w:pPr>
+            <w:r>
+              <w:rPr>
+                <w:sz w:val="32"/>
+                <w:szCs w:val="32"/>
+              </w:rPr>
+              <w:t xml:space="preserve">Fornisce l’interfaccia a l’utente per </w:t>
+            </w:r>
+          </w:p>
+          <w:p>
+            <w:pPr>
+              <w:jc w:val="center"/>
+              <w:rPr>
+                <w:sz w:val="32"/>
+                <w:szCs w:val="32"/>
+              </w:rPr>
+            </w:pPr>
+            <w:r>
+              <w:rPr>
+                <w:sz w:val="32"/>
+                <w:szCs w:val="32"/>
+              </w:rPr>
+              <w:t>visualizzare a schermo i risultati delle query</w:t>
+            </w:r>
+            <w:r>
+              <w:rPr>
+                <w:sz w:val="32"/>
+                <w:szCs w:val="32"/>
+              </w:rPr>
+              <w:t xml:space="preserve"> sulla tabella Cliente</w:t>
+            </w:r>
+            <w:r>
+              <w:rPr>
+                <w:sz w:val="32"/>
+                <w:szCs w:val="32"/>
+              </w:rPr>
+              <w:t xml:space="preserve"> </w:t>
+            </w:r>
+          </w:p>
+        </w:tc>
+        <w:tc>
+          <w:tcPr>
+            <w:tcW w:w="4814" w:type="dxa"/>
+          </w:tcPr>
+          <w:p>
+            <w:pPr>
+              <w:jc w:val="center"/>
+              <w:rPr>
+                <w:sz w:val="32"/>
+                <w:szCs w:val="32"/>
+              </w:rPr>
+            </w:pPr>
+            <w:r>
+              <w:rPr>
+                <w:sz w:val="32"/>
+                <w:szCs w:val="32"/>
+              </w:rPr>
+              <w:t>Controller</w:t>
+            </w:r>
+          </w:p>
+          <w:p>
+            <w:pPr>
+              <w:jc w:val="center"/>
+              <w:rPr>
+                <w:sz w:val="32"/>
+                <w:szCs w:val="32"/>
+              </w:rPr>
+            </w:pPr>
+            <w:proofErr w:type="spellStart"/>
+            <w:r>
+              <w:rPr>
+                <w:sz w:val="32"/>
+                <w:szCs w:val="32"/>
+              </w:rPr>
+              <w:t>Cliente</w:t>
+            </w:r>
+            <w:r>
+              <w:rPr>
+                <w:sz w:val="32"/>
+                <w:szCs w:val="32"/>
+              </w:rPr>
+              <w:t>GUI</w:t>
+            </w:r>
+            <w:proofErr w:type="spellEnd"/>
+          </w:p>
+        </w:tc>
+      </w:tr>
+    </w:tbl>
+    <w:p>
+      <w:pPr>
+        <w:rPr>
+          <w:b/>
+          <w:bCs/>
+          <w:sz w:val="40"/>
+          <w:szCs w:val="40"/>
+        </w:rPr>
+      </w:pPr>
+    </w:p>
+    <w:tbl>
+      <w:tblPr>
+        <w:tblStyle w:val="Grigliatabella"/>
+        <w:tblW w:w="0" w:type="auto"/>
+        <w:tblLook w:val="04A0" w:firstRow="1" w:lastRow="0" w:firstColumn="1" w:lastColumn="0" w:noHBand="0" w:noVBand="1"/>
+      </w:tblPr>
+      <w:tblGrid>
+        <w:gridCol w:w="4814"/>
+        <w:gridCol w:w="4814"/>
+      </w:tblGrid>
+      <w:tr>
+        <w:tc>
+          <w:tcPr>
+            <w:tcW w:w="9628" w:type="dxa"/>
+            <w:gridSpan w:val="2"/>
+          </w:tcPr>
+          <w:p>
+            <w:pPr>
+              <w:jc w:val="center"/>
+              <w:rPr>
+                <w:sz w:val="40"/>
+                <w:szCs w:val="40"/>
+              </w:rPr>
+            </w:pPr>
+            <w:proofErr w:type="spellStart"/>
+            <w:r>
+              <w:rPr>
+                <w:sz w:val="40"/>
+                <w:szCs w:val="40"/>
+              </w:rPr>
+              <w:t>Risultati</w:t>
+            </w:r>
+            <w:r>
+              <w:rPr>
+                <w:sz w:val="40"/>
+                <w:szCs w:val="40"/>
+              </w:rPr>
+              <w:t>CodaDiImbarco</w:t>
+            </w:r>
+            <w:r>
+              <w:rPr>
+                <w:sz w:val="40"/>
+                <w:szCs w:val="40"/>
+              </w:rPr>
+              <w:t>GUI</w:t>
+            </w:r>
+            <w:proofErr w:type="spellEnd"/>
+          </w:p>
+        </w:tc>
+      </w:tr>
+      <w:tr>
+        <w:tc>
+          <w:tcPr>
+            <w:tcW w:w="4814" w:type="dxa"/>
+          </w:tcPr>
+          <w:p>
+            <w:pPr>
+              <w:jc w:val="center"/>
+              <w:rPr>
+                <w:sz w:val="40"/>
+                <w:szCs w:val="40"/>
+              </w:rPr>
+            </w:pPr>
+            <w:r>
+              <w:rPr>
+                <w:sz w:val="40"/>
+                <w:szCs w:val="40"/>
+              </w:rPr>
+              <w:t>Responsabilità</w:t>
+            </w:r>
+          </w:p>
+        </w:tc>
+        <w:tc>
+          <w:tcPr>
+            <w:tcW w:w="4814" w:type="dxa"/>
+          </w:tcPr>
+          <w:p>
+            <w:pPr>
+              <w:jc w:val="center"/>
+              <w:rPr>
+                <w:sz w:val="40"/>
+                <w:szCs w:val="40"/>
+              </w:rPr>
+            </w:pPr>
+            <w:r>
+              <w:rPr>
+                <w:sz w:val="40"/>
+                <w:szCs w:val="40"/>
+              </w:rPr>
+              <w:t>Collaboratori</w:t>
+            </w:r>
+          </w:p>
+        </w:tc>
+      </w:tr>
+      <w:tr>
+        <w:trPr>
+          <w:trHeight w:val="2999"/>
+        </w:trPr>
+        <w:tc>
+          <w:tcPr>
+            <w:tcW w:w="4814" w:type="dxa"/>
+          </w:tcPr>
+          <w:p>
+            <w:pPr>
+              <w:jc w:val="center"/>
+              <w:rPr>
+                <w:sz w:val="32"/>
+                <w:szCs w:val="32"/>
+              </w:rPr>
+            </w:pPr>
+            <w:r>
+              <w:rPr>
+                <w:sz w:val="32"/>
+                <w:szCs w:val="32"/>
+              </w:rPr>
+              <w:t xml:space="preserve">Fornisce l’interfaccia a l’utente per </w:t>
+            </w:r>
+          </w:p>
+          <w:p>
+            <w:pPr>
+              <w:jc w:val="center"/>
+              <w:rPr>
+                <w:sz w:val="32"/>
+                <w:szCs w:val="32"/>
+              </w:rPr>
+            </w:pPr>
+            <w:r>
+              <w:rPr>
+                <w:sz w:val="32"/>
+                <w:szCs w:val="32"/>
+              </w:rPr>
+              <w:t xml:space="preserve">visualizzare a schermo i risultati delle query sulla tabella </w:t>
+            </w:r>
+            <w:r>
+              <w:rPr>
+                <w:sz w:val="32"/>
+                <w:szCs w:val="32"/>
+              </w:rPr>
+              <w:t>Coda di imbarco</w:t>
+            </w:r>
+          </w:p>
+        </w:tc>
+        <w:tc>
+          <w:tcPr>
+            <w:tcW w:w="4814" w:type="dxa"/>
+          </w:tcPr>
+          <w:p>
+            <w:pPr>
+              <w:jc w:val="center"/>
+              <w:rPr>
+                <w:sz w:val="32"/>
+                <w:szCs w:val="32"/>
+              </w:rPr>
+            </w:pPr>
+            <w:r>
+              <w:rPr>
+                <w:sz w:val="32"/>
+                <w:szCs w:val="32"/>
+              </w:rPr>
+              <w:t>Controller</w:t>
+            </w:r>
+          </w:p>
+          <w:p>
+            <w:pPr>
+              <w:jc w:val="center"/>
+              <w:rPr>
+                <w:sz w:val="32"/>
+                <w:szCs w:val="32"/>
+              </w:rPr>
+            </w:pPr>
+            <w:proofErr w:type="spellStart"/>
+            <w:r>
+              <w:rPr>
+                <w:sz w:val="32"/>
+                <w:szCs w:val="32"/>
+              </w:rPr>
+              <w:t>CodaDiImbarco</w:t>
+            </w:r>
+            <w:r>
+              <w:rPr>
+                <w:sz w:val="32"/>
+                <w:szCs w:val="32"/>
+              </w:rPr>
+              <w:t>GUI</w:t>
+            </w:r>
+            <w:proofErr w:type="spellEnd"/>
+          </w:p>
+        </w:tc>
+      </w:tr>
+    </w:tbl>
+    <w:p>
+      <w:pPr>
+        <w:rPr>
+          <w:b/>
+          <w:bCs/>
+          <w:sz w:val="40"/>
+          <w:szCs w:val="40"/>
+        </w:rPr>
+      </w:pPr>
+    </w:p>
+    <w:tbl>
+      <w:tblPr>
+        <w:tblStyle w:val="Grigliatabella"/>
+        <w:tblW w:w="0" w:type="auto"/>
+        <w:tblLook w:val="04A0" w:firstRow="1" w:lastRow="0" w:firstColumn="1" w:lastColumn="0" w:noHBand="0" w:noVBand="1"/>
+      </w:tblPr>
+      <w:tblGrid>
+        <w:gridCol w:w="4814"/>
+        <w:gridCol w:w="4814"/>
+      </w:tblGrid>
+      <w:tr>
+        <w:tc>
+          <w:tcPr>
+            <w:tcW w:w="9628" w:type="dxa"/>
+            <w:gridSpan w:val="2"/>
+          </w:tcPr>
+          <w:p>
+            <w:pPr>
+              <w:jc w:val="center"/>
+              <w:rPr>
+                <w:sz w:val="40"/>
+                <w:szCs w:val="40"/>
+              </w:rPr>
+            </w:pPr>
+            <w:proofErr w:type="spellStart"/>
+            <w:r>
+              <w:rPr>
+                <w:sz w:val="40"/>
+                <w:szCs w:val="40"/>
+              </w:rPr>
+              <w:t>RisultatiC</w:t>
+            </w:r>
+            <w:r>
+              <w:rPr>
+                <w:sz w:val="40"/>
+                <w:szCs w:val="40"/>
+              </w:rPr>
+              <w:t>ompagnia</w:t>
+            </w:r>
+            <w:r>
+              <w:rPr>
+                <w:sz w:val="40"/>
+                <w:szCs w:val="40"/>
+              </w:rPr>
+              <w:t>GUI</w:t>
+            </w:r>
+            <w:proofErr w:type="spellEnd"/>
+          </w:p>
+        </w:tc>
+      </w:tr>
+      <w:tr>
+        <w:tc>
+          <w:tcPr>
+            <w:tcW w:w="4814" w:type="dxa"/>
+          </w:tcPr>
+          <w:p>
+            <w:pPr>
+              <w:jc w:val="center"/>
+              <w:rPr>
+                <w:sz w:val="40"/>
+                <w:szCs w:val="40"/>
+              </w:rPr>
+            </w:pPr>
+            <w:r>
+              <w:rPr>
+                <w:sz w:val="40"/>
+                <w:szCs w:val="40"/>
+              </w:rPr>
+              <w:t>Responsabilità</w:t>
+            </w:r>
+          </w:p>
+        </w:tc>
+        <w:tc>
+          <w:tcPr>
+            <w:tcW w:w="4814" w:type="dxa"/>
+          </w:tcPr>
+          <w:p>
+            <w:pPr>
+              <w:jc w:val="center"/>
+              <w:rPr>
+                <w:sz w:val="40"/>
+                <w:szCs w:val="40"/>
+              </w:rPr>
+            </w:pPr>
+            <w:r>
+              <w:rPr>
+                <w:sz w:val="40"/>
+                <w:szCs w:val="40"/>
+              </w:rPr>
+              <w:t>Collaboratori</w:t>
+            </w:r>
+          </w:p>
+        </w:tc>
+      </w:tr>
+      <w:tr>
+        <w:trPr>
+          <w:trHeight w:val="2999"/>
+        </w:trPr>
+        <w:tc>
+          <w:tcPr>
+            <w:tcW w:w="4814" w:type="dxa"/>
+          </w:tcPr>
+          <w:p>
+            <w:pPr>
+              <w:jc w:val="center"/>
+              <w:rPr>
+                <w:sz w:val="32"/>
+                <w:szCs w:val="32"/>
+              </w:rPr>
+            </w:pPr>
+            <w:r>
+              <w:rPr>
+                <w:sz w:val="32"/>
+                <w:szCs w:val="32"/>
+              </w:rPr>
+              <w:t xml:space="preserve">Fornisce l’interfaccia a l’utente per </w:t>
+            </w:r>
+          </w:p>
+          <w:p>
+            <w:pPr>
+              <w:jc w:val="center"/>
+              <w:rPr>
+                <w:sz w:val="32"/>
+                <w:szCs w:val="32"/>
+              </w:rPr>
+            </w:pPr>
+            <w:r>
+              <w:rPr>
+                <w:sz w:val="32"/>
+                <w:szCs w:val="32"/>
+              </w:rPr>
+              <w:t xml:space="preserve">visualizzare a schermo i risultati delle query sulla tabella </w:t>
+            </w:r>
+            <w:r>
+              <w:rPr>
+                <w:sz w:val="32"/>
+                <w:szCs w:val="32"/>
+              </w:rPr>
               <w:t>Compagnia</w:t>
             </w:r>
+            <w:r>
+              <w:rPr>
+                <w:sz w:val="32"/>
+                <w:szCs w:val="32"/>
+              </w:rPr>
+              <w:t xml:space="preserve"> </w:t>
+            </w:r>
           </w:p>
         </w:tc>
         <w:tc>
@@ -3738,26 +5985,200 @@
                 <w:sz w:val="32"/>
                 <w:szCs w:val="32"/>
               </w:rPr>
+              <w:t>C</w:t>
+            </w:r>
+            <w:r>
+              <w:rPr>
+                <w:sz w:val="32"/>
+                <w:szCs w:val="32"/>
+              </w:rPr>
+              <w:t>ompagnia</w:t>
+            </w:r>
+            <w:r>
+              <w:rPr>
+                <w:sz w:val="32"/>
+                <w:szCs w:val="32"/>
+              </w:rPr>
+              <w:t>GUI</w:t>
+            </w:r>
+            <w:proofErr w:type="spellEnd"/>
+          </w:p>
+        </w:tc>
+      </w:tr>
+    </w:tbl>
+    <w:p>
+      <w:pPr>
+        <w:rPr>
+          <w:b/>
+          <w:bCs/>
+          <w:sz w:val="40"/>
+          <w:szCs w:val="40"/>
+        </w:rPr>
+      </w:pPr>
+    </w:p>
+    <w:tbl>
+      <w:tblPr>
+        <w:tblStyle w:val="Grigliatabella"/>
+        <w:tblW w:w="0" w:type="auto"/>
+        <w:tblLook w:val="04A0" w:firstRow="1" w:lastRow="0" w:firstColumn="1" w:lastColumn="0" w:noHBand="0" w:noVBand="1"/>
+      </w:tblPr>
+      <w:tblGrid>
+        <w:gridCol w:w="4814"/>
+        <w:gridCol w:w="4814"/>
+      </w:tblGrid>
+      <w:tr>
+        <w:tc>
+          <w:tcPr>
+            <w:tcW w:w="9628" w:type="dxa"/>
+            <w:gridSpan w:val="2"/>
+          </w:tcPr>
+          <w:p>
+            <w:pPr>
+              <w:jc w:val="center"/>
+              <w:rPr>
+                <w:sz w:val="40"/>
+                <w:szCs w:val="40"/>
+              </w:rPr>
+            </w:pPr>
+            <w:proofErr w:type="spellStart"/>
+            <w:r>
+              <w:rPr>
+                <w:sz w:val="40"/>
+                <w:szCs w:val="40"/>
+              </w:rPr>
+              <w:lastRenderedPageBreak/>
               <w:t>Risultati</w:t>
             </w:r>
             <w:r>
               <w:rPr>
-                <w:sz w:val="32"/>
-                <w:szCs w:val="32"/>
-              </w:rPr>
-              <w:t>Compagnia</w:t>
-            </w:r>
-            <w:bookmarkStart w:id="0" w:name="_GoBack"/>
-            <w:bookmarkEnd w:id="0"/>
-            <w:r>
-              <w:rPr>
-                <w:sz w:val="32"/>
-                <w:szCs w:val="32"/>
+                <w:sz w:val="40"/>
+                <w:szCs w:val="40"/>
+              </w:rPr>
+              <w:t>Fedeltà</w:t>
+            </w:r>
+            <w:r>
+              <w:rPr>
+                <w:sz w:val="40"/>
+                <w:szCs w:val="40"/>
               </w:rPr>
               <w:t>GUI</w:t>
             </w:r>
             <w:proofErr w:type="spellEnd"/>
           </w:p>
+        </w:tc>
+      </w:tr>
+      <w:tr>
+        <w:tc>
+          <w:tcPr>
+            <w:tcW w:w="4814" w:type="dxa"/>
+          </w:tcPr>
+          <w:p>
+            <w:pPr>
+              <w:jc w:val="center"/>
+              <w:rPr>
+                <w:sz w:val="40"/>
+                <w:szCs w:val="40"/>
+              </w:rPr>
+            </w:pPr>
+            <w:r>
+              <w:rPr>
+                <w:sz w:val="40"/>
+                <w:szCs w:val="40"/>
+              </w:rPr>
+              <w:t>Responsabilità</w:t>
+            </w:r>
+          </w:p>
+        </w:tc>
+        <w:tc>
+          <w:tcPr>
+            <w:tcW w:w="4814" w:type="dxa"/>
+          </w:tcPr>
+          <w:p>
+            <w:pPr>
+              <w:jc w:val="center"/>
+              <w:rPr>
+                <w:sz w:val="40"/>
+                <w:szCs w:val="40"/>
+              </w:rPr>
+            </w:pPr>
+            <w:r>
+              <w:rPr>
+                <w:sz w:val="40"/>
+                <w:szCs w:val="40"/>
+              </w:rPr>
+              <w:t>Collaboratori</w:t>
+            </w:r>
+          </w:p>
+        </w:tc>
+      </w:tr>
+      <w:tr>
+        <w:trPr>
+          <w:trHeight w:val="2999"/>
+        </w:trPr>
+        <w:tc>
+          <w:tcPr>
+            <w:tcW w:w="4814" w:type="dxa"/>
+          </w:tcPr>
+          <w:p>
+            <w:pPr>
+              <w:jc w:val="center"/>
+              <w:rPr>
+                <w:sz w:val="32"/>
+                <w:szCs w:val="32"/>
+              </w:rPr>
+            </w:pPr>
+            <w:r>
+              <w:rPr>
+                <w:sz w:val="32"/>
+                <w:szCs w:val="32"/>
+              </w:rPr>
+              <w:t xml:space="preserve">Fornisce l’interfaccia a l’utente per </w:t>
+            </w:r>
+          </w:p>
+          <w:p>
+            <w:pPr>
+              <w:jc w:val="center"/>
+              <w:rPr>
+                <w:sz w:val="32"/>
+                <w:szCs w:val="32"/>
+              </w:rPr>
+            </w:pPr>
+            <w:r>
+              <w:rPr>
+                <w:sz w:val="32"/>
+                <w:szCs w:val="32"/>
+              </w:rPr>
+              <w:t xml:space="preserve">visualizzare a schermo i risultati delle query sulla tabella </w:t>
+            </w:r>
+            <w:r>
+              <w:rPr>
+                <w:sz w:val="32"/>
+                <w:szCs w:val="32"/>
+              </w:rPr>
+              <w:t>Fedeltà</w:t>
+            </w:r>
+          </w:p>
+        </w:tc>
+        <w:tc>
+          <w:tcPr>
+            <w:tcW w:w="4814" w:type="dxa"/>
+          </w:tcPr>
+          <w:p>
+            <w:pPr>
+              <w:jc w:val="center"/>
+              <w:rPr>
+                <w:sz w:val="32"/>
+                <w:szCs w:val="32"/>
+              </w:rPr>
+            </w:pPr>
+            <w:r>
+              <w:rPr>
+                <w:sz w:val="32"/>
+                <w:szCs w:val="32"/>
+              </w:rPr>
+              <w:t>Controller</w:t>
+            </w:r>
+          </w:p>
           <w:p>
             <w:pPr>
               <w:jc w:val="center"/>
@@ -3772,7 +6193,811 @@
                 <w:sz w:val="32"/>
                 <w:szCs w:val="32"/>
               </w:rPr>
-              <w:t>Dialog</w:t>
+              <w:t>Fedeltà</w:t>
+            </w:r>
+            <w:r>
+              <w:rPr>
+                <w:sz w:val="32"/>
+                <w:szCs w:val="32"/>
+              </w:rPr>
+              <w:t>GUI</w:t>
+            </w:r>
+            <w:proofErr w:type="spellEnd"/>
+          </w:p>
+        </w:tc>
+      </w:tr>
+    </w:tbl>
+    <w:p>
+      <w:pPr>
+        <w:rPr>
+          <w:b/>
+          <w:bCs/>
+          <w:sz w:val="40"/>
+          <w:szCs w:val="40"/>
+        </w:rPr>
+      </w:pPr>
+    </w:p>
+    <w:p>
+      <w:pPr>
+        <w:rPr>
+          <w:b/>
+          <w:bCs/>
+          <w:sz w:val="40"/>
+          <w:szCs w:val="40"/>
+        </w:rPr>
+      </w:pPr>
+    </w:p>
+    <w:tbl>
+      <w:tblPr>
+        <w:tblStyle w:val="Grigliatabella"/>
+        <w:tblW w:w="0" w:type="auto"/>
+        <w:tblLook w:val="04A0" w:firstRow="1" w:lastRow="0" w:firstColumn="1" w:lastColumn="0" w:noHBand="0" w:noVBand="1"/>
+      </w:tblPr>
+      <w:tblGrid>
+        <w:gridCol w:w="4814"/>
+        <w:gridCol w:w="4814"/>
+      </w:tblGrid>
+      <w:tr>
+        <w:tc>
+          <w:tcPr>
+            <w:tcW w:w="9628" w:type="dxa"/>
+            <w:gridSpan w:val="2"/>
+          </w:tcPr>
+          <w:p>
+            <w:pPr>
+              <w:jc w:val="center"/>
+              <w:rPr>
+                <w:sz w:val="40"/>
+                <w:szCs w:val="40"/>
+              </w:rPr>
+            </w:pPr>
+            <w:proofErr w:type="spellStart"/>
+            <w:r>
+              <w:rPr>
+                <w:sz w:val="40"/>
+                <w:szCs w:val="40"/>
+              </w:rPr>
+              <w:t>Risultati</w:t>
+            </w:r>
+            <w:r>
+              <w:rPr>
+                <w:sz w:val="40"/>
+                <w:szCs w:val="40"/>
+              </w:rPr>
+              <w:t>Gate</w:t>
+            </w:r>
+            <w:r>
+              <w:rPr>
+                <w:sz w:val="40"/>
+                <w:szCs w:val="40"/>
+              </w:rPr>
+              <w:t>GUI</w:t>
+            </w:r>
+            <w:proofErr w:type="spellEnd"/>
+          </w:p>
+        </w:tc>
+      </w:tr>
+      <w:tr>
+        <w:tc>
+          <w:tcPr>
+            <w:tcW w:w="4814" w:type="dxa"/>
+          </w:tcPr>
+          <w:p>
+            <w:pPr>
+              <w:jc w:val="center"/>
+              <w:rPr>
+                <w:sz w:val="40"/>
+                <w:szCs w:val="40"/>
+              </w:rPr>
+            </w:pPr>
+            <w:r>
+              <w:rPr>
+                <w:sz w:val="40"/>
+                <w:szCs w:val="40"/>
+              </w:rPr>
+              <w:t>Responsabilità</w:t>
+            </w:r>
+          </w:p>
+        </w:tc>
+        <w:tc>
+          <w:tcPr>
+            <w:tcW w:w="4814" w:type="dxa"/>
+          </w:tcPr>
+          <w:p>
+            <w:pPr>
+              <w:jc w:val="center"/>
+              <w:rPr>
+                <w:sz w:val="40"/>
+                <w:szCs w:val="40"/>
+              </w:rPr>
+            </w:pPr>
+            <w:r>
+              <w:rPr>
+                <w:sz w:val="40"/>
+                <w:szCs w:val="40"/>
+              </w:rPr>
+              <w:t>Collaboratori</w:t>
+            </w:r>
+          </w:p>
+        </w:tc>
+      </w:tr>
+      <w:tr>
+        <w:trPr>
+          <w:trHeight w:val="2999"/>
+        </w:trPr>
+        <w:tc>
+          <w:tcPr>
+            <w:tcW w:w="4814" w:type="dxa"/>
+          </w:tcPr>
+          <w:p>
+            <w:pPr>
+              <w:jc w:val="center"/>
+              <w:rPr>
+                <w:sz w:val="32"/>
+                <w:szCs w:val="32"/>
+              </w:rPr>
+            </w:pPr>
+            <w:r>
+              <w:rPr>
+                <w:sz w:val="32"/>
+                <w:szCs w:val="32"/>
+              </w:rPr>
+              <w:t xml:space="preserve">Fornisce l’interfaccia a l’utente per </w:t>
+            </w:r>
+          </w:p>
+          <w:p>
+            <w:pPr>
+              <w:jc w:val="center"/>
+              <w:rPr>
+                <w:sz w:val="32"/>
+                <w:szCs w:val="32"/>
+              </w:rPr>
+            </w:pPr>
+            <w:r>
+              <w:rPr>
+                <w:sz w:val="32"/>
+                <w:szCs w:val="32"/>
+              </w:rPr>
+              <w:t xml:space="preserve">visualizzare a schermo i risultati delle query sulla tabella </w:t>
+            </w:r>
+            <w:r>
+              <w:rPr>
+                <w:sz w:val="32"/>
+                <w:szCs w:val="32"/>
+              </w:rPr>
+              <w:t>Gate</w:t>
+            </w:r>
+          </w:p>
+        </w:tc>
+        <w:tc>
+          <w:tcPr>
+            <w:tcW w:w="4814" w:type="dxa"/>
+          </w:tcPr>
+          <w:p>
+            <w:pPr>
+              <w:jc w:val="center"/>
+              <w:rPr>
+                <w:sz w:val="32"/>
+                <w:szCs w:val="32"/>
+              </w:rPr>
+            </w:pPr>
+            <w:r>
+              <w:rPr>
+                <w:sz w:val="32"/>
+                <w:szCs w:val="32"/>
+              </w:rPr>
+              <w:t>Controller</w:t>
+            </w:r>
+          </w:p>
+          <w:p>
+            <w:pPr>
+              <w:jc w:val="center"/>
+              <w:rPr>
+                <w:sz w:val="32"/>
+                <w:szCs w:val="32"/>
+              </w:rPr>
+            </w:pPr>
+            <w:proofErr w:type="spellStart"/>
+            <w:r>
+              <w:rPr>
+                <w:sz w:val="32"/>
+                <w:szCs w:val="32"/>
+              </w:rPr>
+              <w:t>Gate</w:t>
+            </w:r>
+            <w:r>
+              <w:rPr>
+                <w:sz w:val="32"/>
+                <w:szCs w:val="32"/>
+              </w:rPr>
+              <w:t>GUI</w:t>
+            </w:r>
+            <w:proofErr w:type="spellEnd"/>
+          </w:p>
+        </w:tc>
+      </w:tr>
+    </w:tbl>
+    <w:p>
+      <w:pPr>
+        <w:rPr>
+          <w:b/>
+          <w:bCs/>
+          <w:sz w:val="40"/>
+          <w:szCs w:val="40"/>
+        </w:rPr>
+      </w:pPr>
+    </w:p>
+    <w:tbl>
+      <w:tblPr>
+        <w:tblStyle w:val="Grigliatabella"/>
+        <w:tblW w:w="0" w:type="auto"/>
+        <w:tblLook w:val="04A0" w:firstRow="1" w:lastRow="0" w:firstColumn="1" w:lastColumn="0" w:noHBand="0" w:noVBand="1"/>
+      </w:tblPr>
+      <w:tblGrid>
+        <w:gridCol w:w="4814"/>
+        <w:gridCol w:w="4814"/>
+      </w:tblGrid>
+      <w:tr>
+        <w:tc>
+          <w:tcPr>
+            <w:tcW w:w="9628" w:type="dxa"/>
+            <w:gridSpan w:val="2"/>
+          </w:tcPr>
+          <w:p>
+            <w:pPr>
+              <w:jc w:val="center"/>
+              <w:rPr>
+                <w:sz w:val="40"/>
+                <w:szCs w:val="40"/>
+              </w:rPr>
+            </w:pPr>
+            <w:proofErr w:type="spellStart"/>
+            <w:r>
+              <w:rPr>
+                <w:sz w:val="40"/>
+                <w:szCs w:val="40"/>
+              </w:rPr>
+              <w:t>Risultati</w:t>
+            </w:r>
+            <w:r>
+              <w:rPr>
+                <w:sz w:val="40"/>
+                <w:szCs w:val="40"/>
+              </w:rPr>
+              <w:t>Menù</w:t>
+            </w:r>
+            <w:r>
+              <w:rPr>
+                <w:sz w:val="40"/>
+                <w:szCs w:val="40"/>
+              </w:rPr>
+              <w:t>GUI</w:t>
+            </w:r>
+            <w:proofErr w:type="spellEnd"/>
+          </w:p>
+        </w:tc>
+      </w:tr>
+      <w:tr>
+        <w:tc>
+          <w:tcPr>
+            <w:tcW w:w="4814" w:type="dxa"/>
+          </w:tcPr>
+          <w:p>
+            <w:pPr>
+              <w:jc w:val="center"/>
+              <w:rPr>
+                <w:sz w:val="40"/>
+                <w:szCs w:val="40"/>
+              </w:rPr>
+            </w:pPr>
+            <w:r>
+              <w:rPr>
+                <w:sz w:val="40"/>
+                <w:szCs w:val="40"/>
+              </w:rPr>
+              <w:t>Responsabilità</w:t>
+            </w:r>
+          </w:p>
+        </w:tc>
+        <w:tc>
+          <w:tcPr>
+            <w:tcW w:w="4814" w:type="dxa"/>
+          </w:tcPr>
+          <w:p>
+            <w:pPr>
+              <w:jc w:val="center"/>
+              <w:rPr>
+                <w:sz w:val="40"/>
+                <w:szCs w:val="40"/>
+              </w:rPr>
+            </w:pPr>
+            <w:r>
+              <w:rPr>
+                <w:sz w:val="40"/>
+                <w:szCs w:val="40"/>
+              </w:rPr>
+              <w:t>Collaboratori</w:t>
+            </w:r>
+          </w:p>
+        </w:tc>
+      </w:tr>
+      <w:tr>
+        <w:trPr>
+          <w:trHeight w:val="2999"/>
+        </w:trPr>
+        <w:tc>
+          <w:tcPr>
+            <w:tcW w:w="4814" w:type="dxa"/>
+          </w:tcPr>
+          <w:p>
+            <w:pPr>
+              <w:jc w:val="center"/>
+              <w:rPr>
+                <w:sz w:val="32"/>
+                <w:szCs w:val="32"/>
+              </w:rPr>
+            </w:pPr>
+            <w:r>
+              <w:rPr>
+                <w:sz w:val="32"/>
+                <w:szCs w:val="32"/>
+              </w:rPr>
+              <w:t xml:space="preserve">Fornisce l’interfaccia a l’utente per </w:t>
+            </w:r>
+          </w:p>
+          <w:p>
+            <w:pPr>
+              <w:jc w:val="center"/>
+              <w:rPr>
+                <w:sz w:val="32"/>
+                <w:szCs w:val="32"/>
+              </w:rPr>
+            </w:pPr>
+            <w:r>
+              <w:rPr>
+                <w:sz w:val="32"/>
+                <w:szCs w:val="32"/>
+              </w:rPr>
+              <w:t xml:space="preserve">visualizzare a schermo i risultati delle query sulla tabella </w:t>
+            </w:r>
+            <w:r>
+              <w:rPr>
+                <w:sz w:val="32"/>
+                <w:szCs w:val="32"/>
+              </w:rPr>
+              <w:t>Menù</w:t>
+            </w:r>
+          </w:p>
+        </w:tc>
+        <w:tc>
+          <w:tcPr>
+            <w:tcW w:w="4814" w:type="dxa"/>
+          </w:tcPr>
+          <w:p>
+            <w:pPr>
+              <w:jc w:val="center"/>
+              <w:rPr>
+                <w:sz w:val="32"/>
+                <w:szCs w:val="32"/>
+              </w:rPr>
+            </w:pPr>
+            <w:r>
+              <w:rPr>
+                <w:sz w:val="32"/>
+                <w:szCs w:val="32"/>
+              </w:rPr>
+              <w:t>Controller</w:t>
+            </w:r>
+          </w:p>
+          <w:p>
+            <w:pPr>
+              <w:jc w:val="center"/>
+              <w:rPr>
+                <w:sz w:val="32"/>
+                <w:szCs w:val="32"/>
+              </w:rPr>
+            </w:pPr>
+            <w:proofErr w:type="spellStart"/>
+            <w:r>
+              <w:rPr>
+                <w:sz w:val="32"/>
+                <w:szCs w:val="32"/>
+              </w:rPr>
+              <w:t>Menù</w:t>
+            </w:r>
+            <w:r>
+              <w:rPr>
+                <w:sz w:val="32"/>
+                <w:szCs w:val="32"/>
+              </w:rPr>
+              <w:t>GUI</w:t>
+            </w:r>
+            <w:proofErr w:type="spellEnd"/>
+          </w:p>
+        </w:tc>
+      </w:tr>
+      <w:tr>
+        <w:tc>
+          <w:tcPr>
+            <w:tcW w:w="9628" w:type="dxa"/>
+            <w:gridSpan w:val="2"/>
+          </w:tcPr>
+          <w:p>
+            <w:pPr>
+              <w:jc w:val="center"/>
+              <w:rPr>
+                <w:sz w:val="40"/>
+                <w:szCs w:val="40"/>
+              </w:rPr>
+            </w:pPr>
+            <w:proofErr w:type="spellStart"/>
+            <w:r>
+              <w:rPr>
+                <w:sz w:val="40"/>
+                <w:szCs w:val="40"/>
+              </w:rPr>
+              <w:lastRenderedPageBreak/>
+              <w:t>Risultati</w:t>
+            </w:r>
+            <w:r>
+              <w:rPr>
+                <w:sz w:val="40"/>
+                <w:szCs w:val="40"/>
+              </w:rPr>
+              <w:t>Slot</w:t>
+            </w:r>
+            <w:r>
+              <w:rPr>
+                <w:sz w:val="40"/>
+                <w:szCs w:val="40"/>
+              </w:rPr>
+              <w:t>GUI</w:t>
+            </w:r>
+            <w:proofErr w:type="spellEnd"/>
+          </w:p>
+        </w:tc>
+      </w:tr>
+      <w:tr>
+        <w:tc>
+          <w:tcPr>
+            <w:tcW w:w="4814" w:type="dxa"/>
+          </w:tcPr>
+          <w:p>
+            <w:pPr>
+              <w:jc w:val="center"/>
+              <w:rPr>
+                <w:sz w:val="40"/>
+                <w:szCs w:val="40"/>
+              </w:rPr>
+            </w:pPr>
+            <w:r>
+              <w:rPr>
+                <w:sz w:val="40"/>
+                <w:szCs w:val="40"/>
+              </w:rPr>
+              <w:t>Responsabilità</w:t>
+            </w:r>
+          </w:p>
+        </w:tc>
+        <w:tc>
+          <w:tcPr>
+            <w:tcW w:w="4814" w:type="dxa"/>
+          </w:tcPr>
+          <w:p>
+            <w:pPr>
+              <w:jc w:val="center"/>
+              <w:rPr>
+                <w:sz w:val="40"/>
+                <w:szCs w:val="40"/>
+              </w:rPr>
+            </w:pPr>
+            <w:r>
+              <w:rPr>
+                <w:sz w:val="40"/>
+                <w:szCs w:val="40"/>
+              </w:rPr>
+              <w:t>Collaboratori</w:t>
+            </w:r>
+          </w:p>
+        </w:tc>
+      </w:tr>
+      <w:tr>
+        <w:trPr>
+          <w:trHeight w:val="2999"/>
+        </w:trPr>
+        <w:tc>
+          <w:tcPr>
+            <w:tcW w:w="4814" w:type="dxa"/>
+          </w:tcPr>
+          <w:p>
+            <w:pPr>
+              <w:jc w:val="center"/>
+              <w:rPr>
+                <w:sz w:val="32"/>
+                <w:szCs w:val="32"/>
+              </w:rPr>
+            </w:pPr>
+            <w:r>
+              <w:rPr>
+                <w:sz w:val="32"/>
+                <w:szCs w:val="32"/>
+              </w:rPr>
+              <w:t xml:space="preserve">Fornisce l’interfaccia a l’utente per </w:t>
+            </w:r>
+          </w:p>
+          <w:p>
+            <w:pPr>
+              <w:jc w:val="center"/>
+              <w:rPr>
+                <w:sz w:val="32"/>
+                <w:szCs w:val="32"/>
+              </w:rPr>
+            </w:pPr>
+            <w:r>
+              <w:rPr>
+                <w:sz w:val="32"/>
+                <w:szCs w:val="32"/>
+              </w:rPr>
+              <w:t xml:space="preserve">visualizzare a schermo i risultati delle query sulla tabella </w:t>
+            </w:r>
+            <w:r>
+              <w:rPr>
+                <w:sz w:val="32"/>
+                <w:szCs w:val="32"/>
+              </w:rPr>
+              <w:t>Slot</w:t>
+            </w:r>
+          </w:p>
+        </w:tc>
+        <w:tc>
+          <w:tcPr>
+            <w:tcW w:w="4814" w:type="dxa"/>
+          </w:tcPr>
+          <w:p>
+            <w:pPr>
+              <w:jc w:val="center"/>
+              <w:rPr>
+                <w:sz w:val="32"/>
+                <w:szCs w:val="32"/>
+              </w:rPr>
+            </w:pPr>
+            <w:r>
+              <w:rPr>
+                <w:sz w:val="32"/>
+                <w:szCs w:val="32"/>
+              </w:rPr>
+              <w:t>Controller</w:t>
+            </w:r>
+          </w:p>
+          <w:p>
+            <w:pPr>
+              <w:jc w:val="center"/>
+              <w:rPr>
+                <w:sz w:val="32"/>
+                <w:szCs w:val="32"/>
+              </w:rPr>
+            </w:pPr>
+            <w:proofErr w:type="spellStart"/>
+            <w:r>
+              <w:rPr>
+                <w:sz w:val="32"/>
+                <w:szCs w:val="32"/>
+              </w:rPr>
+              <w:t>Slot</w:t>
+            </w:r>
+            <w:r>
+              <w:rPr>
+                <w:sz w:val="32"/>
+                <w:szCs w:val="32"/>
+              </w:rPr>
+              <w:t>GUI</w:t>
+            </w:r>
+            <w:proofErr w:type="spellEnd"/>
+          </w:p>
+        </w:tc>
+      </w:tr>
+    </w:tbl>
+    <w:p>
+      <w:pPr>
+        <w:rPr>
+          <w:b/>
+          <w:bCs/>
+          <w:sz w:val="40"/>
+          <w:szCs w:val="40"/>
+        </w:rPr>
+      </w:pPr>
+    </w:p>
+    <w:tbl>
+      <w:tblPr>
+        <w:tblStyle w:val="Grigliatabella"/>
+        <w:tblW w:w="0" w:type="auto"/>
+        <w:tblLook w:val="04A0" w:firstRow="1" w:lastRow="0" w:firstColumn="1" w:lastColumn="0" w:noHBand="0" w:noVBand="1"/>
+      </w:tblPr>
+      <w:tblGrid>
+        <w:gridCol w:w="4814"/>
+        <w:gridCol w:w="4814"/>
+      </w:tblGrid>
+      <w:tr>
+        <w:tc>
+          <w:tcPr>
+            <w:tcW w:w="9628" w:type="dxa"/>
+            <w:gridSpan w:val="2"/>
+          </w:tcPr>
+          <w:p>
+            <w:pPr>
+              <w:jc w:val="center"/>
+              <w:rPr>
+                <w:sz w:val="40"/>
+                <w:szCs w:val="40"/>
+              </w:rPr>
+            </w:pPr>
+            <w:proofErr w:type="spellStart"/>
+            <w:r>
+              <w:rPr>
+                <w:sz w:val="40"/>
+                <w:szCs w:val="40"/>
+              </w:rPr>
+              <w:t>Risultati</w:t>
+            </w:r>
+            <w:r>
+              <w:rPr>
+                <w:sz w:val="40"/>
+                <w:szCs w:val="40"/>
+              </w:rPr>
+              <w:t>Tratta</w:t>
+            </w:r>
+            <w:r>
+              <w:rPr>
+                <w:sz w:val="40"/>
+                <w:szCs w:val="40"/>
+              </w:rPr>
+              <w:t>GUI</w:t>
+            </w:r>
+            <w:proofErr w:type="spellEnd"/>
+          </w:p>
+        </w:tc>
+      </w:tr>
+      <w:tr>
+        <w:tc>
+          <w:tcPr>
+            <w:tcW w:w="4814" w:type="dxa"/>
+          </w:tcPr>
+          <w:p>
+            <w:pPr>
+              <w:jc w:val="center"/>
+              <w:rPr>
+                <w:sz w:val="40"/>
+                <w:szCs w:val="40"/>
+              </w:rPr>
+            </w:pPr>
+            <w:r>
+              <w:rPr>
+                <w:sz w:val="40"/>
+                <w:szCs w:val="40"/>
+              </w:rPr>
+              <w:t>Responsabilità</w:t>
+            </w:r>
+          </w:p>
+        </w:tc>
+        <w:tc>
+          <w:tcPr>
+            <w:tcW w:w="4814" w:type="dxa"/>
+          </w:tcPr>
+          <w:p>
+            <w:pPr>
+              <w:jc w:val="center"/>
+              <w:rPr>
+                <w:sz w:val="40"/>
+                <w:szCs w:val="40"/>
+              </w:rPr>
+            </w:pPr>
+            <w:r>
+              <w:rPr>
+                <w:sz w:val="40"/>
+                <w:szCs w:val="40"/>
+              </w:rPr>
+              <w:t>Collaboratori</w:t>
+            </w:r>
+          </w:p>
+        </w:tc>
+      </w:tr>
+      <w:tr>
+        <w:trPr>
+          <w:trHeight w:val="2999"/>
+        </w:trPr>
+        <w:tc>
+          <w:tcPr>
+            <w:tcW w:w="4814" w:type="dxa"/>
+          </w:tcPr>
+          <w:p>
+            <w:pPr>
+              <w:jc w:val="center"/>
+              <w:rPr>
+                <w:sz w:val="32"/>
+                <w:szCs w:val="32"/>
+              </w:rPr>
+            </w:pPr>
+            <w:r>
+              <w:rPr>
+                <w:sz w:val="32"/>
+                <w:szCs w:val="32"/>
+              </w:rPr>
+              <w:t xml:space="preserve">Fornisce l’interfaccia a l’utente per </w:t>
+            </w:r>
+          </w:p>
+          <w:p>
+            <w:pPr>
+              <w:jc w:val="center"/>
+              <w:rPr>
+                <w:sz w:val="32"/>
+                <w:szCs w:val="32"/>
+              </w:rPr>
+            </w:pPr>
+            <w:r>
+              <w:rPr>
+                <w:sz w:val="32"/>
+                <w:szCs w:val="32"/>
+              </w:rPr>
+              <w:t xml:space="preserve">visualizzare a schermo i risultati delle query sulla tabella </w:t>
+            </w:r>
+            <w:r>
+              <w:rPr>
+                <w:sz w:val="32"/>
+                <w:szCs w:val="32"/>
+              </w:rPr>
+              <w:t>Tratta</w:t>
+            </w:r>
+            <w:r>
+              <w:rPr>
+                <w:sz w:val="32"/>
+                <w:szCs w:val="32"/>
+              </w:rPr>
+              <w:t xml:space="preserve"> </w:t>
+            </w:r>
+          </w:p>
+        </w:tc>
+        <w:tc>
+          <w:tcPr>
+            <w:tcW w:w="4814" w:type="dxa"/>
+          </w:tcPr>
+          <w:p>
+            <w:pPr>
+              <w:jc w:val="center"/>
+              <w:rPr>
+                <w:sz w:val="32"/>
+                <w:szCs w:val="32"/>
+              </w:rPr>
+            </w:pPr>
+            <w:r>
+              <w:rPr>
+                <w:sz w:val="32"/>
+                <w:szCs w:val="32"/>
+              </w:rPr>
+              <w:t>Controller</w:t>
+            </w:r>
+          </w:p>
+          <w:p>
+            <w:pPr>
+              <w:jc w:val="center"/>
+              <w:rPr>
+                <w:sz w:val="32"/>
+                <w:szCs w:val="32"/>
+              </w:rPr>
+            </w:pPr>
+            <w:proofErr w:type="spellStart"/>
+            <w:r>
+              <w:rPr>
+                <w:sz w:val="32"/>
+                <w:szCs w:val="32"/>
+              </w:rPr>
+              <w:t>Tratta</w:t>
+            </w:r>
+            <w:r>
+              <w:rPr>
+                <w:sz w:val="32"/>
+                <w:szCs w:val="32"/>
+              </w:rPr>
+              <w:t>GUI</w:t>
             </w:r>
             <w:proofErr w:type="spellEnd"/>
           </w:p>
@@ -3858,106 +7083,8 @@
           <w:szCs w:val="40"/>
         </w:rPr>
       </w:pPr>
-    </w:p>
-    <w:p>
-      <w:pPr>
-        <w:rPr>
-          <w:b/>
-          <w:bCs/>
-          <w:sz w:val="40"/>
-          <w:szCs w:val="40"/>
-        </w:rPr>
-      </w:pPr>
-    </w:p>
-    <w:p>
-      <w:pPr>
-        <w:rPr>
-          <w:b/>
-          <w:bCs/>
-          <w:sz w:val="40"/>
-          <w:szCs w:val="40"/>
-        </w:rPr>
-      </w:pPr>
-    </w:p>
-    <w:p>
-      <w:pPr>
-        <w:rPr>
-          <w:b/>
-          <w:bCs/>
-          <w:sz w:val="40"/>
-          <w:szCs w:val="40"/>
-        </w:rPr>
-      </w:pPr>
-    </w:p>
-    <w:p>
-      <w:pPr>
-        <w:rPr>
-          <w:b/>
-          <w:bCs/>
-          <w:sz w:val="40"/>
-          <w:szCs w:val="40"/>
-        </w:rPr>
-      </w:pPr>
-    </w:p>
-    <w:p>
-      <w:pPr>
-        <w:rPr>
-          <w:b/>
-          <w:bCs/>
-          <w:sz w:val="40"/>
-          <w:szCs w:val="40"/>
-        </w:rPr>
-      </w:pPr>
-    </w:p>
-    <w:p>
-      <w:pPr>
-        <w:rPr>
-          <w:b/>
-          <w:bCs/>
-          <w:sz w:val="40"/>
-          <w:szCs w:val="40"/>
-        </w:rPr>
-      </w:pPr>
-    </w:p>
-    <w:p>
-      <w:pPr>
-        <w:rPr>
-          <w:b/>
-          <w:bCs/>
-          <w:sz w:val="40"/>
-          <w:szCs w:val="40"/>
-        </w:rPr>
-      </w:pPr>
-    </w:p>
-    <w:p>
-      <w:pPr>
-        <w:rPr>
-          <w:b/>
-          <w:bCs/>
-          <w:sz w:val="40"/>
-          <w:szCs w:val="40"/>
-        </w:rPr>
-      </w:pPr>
-    </w:p>
-    <w:p>
-      <w:pPr>
-        <w:rPr>
-          <w:b/>
-          <w:bCs/>
-          <w:sz w:val="40"/>
-          <w:szCs w:val="40"/>
-        </w:rPr>
-      </w:pPr>
-    </w:p>
-    <w:p>
-      <w:pPr>
-        <w:rPr>
-          <w:b/>
-          <w:bCs/>
-          <w:sz w:val="40"/>
-          <w:szCs w:val="40"/>
-        </w:rPr>
-      </w:pPr>
+      <w:bookmarkStart w:id="0" w:name="_GoBack"/>
+      <w:bookmarkEnd w:id="0"/>
     </w:p>
     <w:sectPr>
       <w:pgSz w:w="11906" w:h="16838"/>

</xml_diff>

<commit_message>
aggiornato class diagram di OO
</commit_message>
<xml_diff>
--- a/CRC Card.docx
+++ b/CRC Card.docx
@@ -4022,14 +4022,7 @@
                 <w:szCs w:val="40"/>
               </w:rPr>
               <w:lastRenderedPageBreak/>
-              <w:t>Fedeltà</w:t>
-            </w:r>
-            <w:r>
-              <w:rPr>
-                <w:sz w:val="40"/>
-                <w:szCs w:val="40"/>
-              </w:rPr>
-              <w:t>GUI</w:t>
+              <w:t>FedeltàGUI</w:t>
             </w:r>
             <w:proofErr w:type="spellEnd"/>
           </w:p>
@@ -4132,14 +4125,7 @@
                 <w:sz w:val="32"/>
                 <w:szCs w:val="32"/>
               </w:rPr>
-              <w:t xml:space="preserve"> sulla tabella </w:t>
-            </w:r>
-            <w:r>
-              <w:rPr>
-                <w:sz w:val="32"/>
-                <w:szCs w:val="32"/>
-              </w:rPr>
-              <w:t>Fedeltà</w:t>
+              <w:t xml:space="preserve"> sulla tabella Fedeltà</w:t>
             </w:r>
           </w:p>
         </w:tc>
@@ -4177,21 +4163,7 @@
                 <w:sz w:val="32"/>
                 <w:szCs w:val="32"/>
               </w:rPr>
-              <w:t>Risultati</w:t>
-            </w:r>
-            <w:r>
-              <w:rPr>
-                <w:sz w:val="32"/>
-                <w:szCs w:val="32"/>
-              </w:rPr>
-              <w:t>Fedeltà</w:t>
-            </w:r>
-            <w:r>
-              <w:rPr>
-                <w:sz w:val="32"/>
-                <w:szCs w:val="32"/>
-              </w:rPr>
-              <w:t>GUI</w:t>
+              <w:t>RisultatiFedeltàGUI</w:t>
             </w:r>
             <w:proofErr w:type="spellEnd"/>
           </w:p>
@@ -4274,14 +4246,7 @@
                 <w:sz w:val="40"/>
                 <w:szCs w:val="40"/>
               </w:rPr>
-              <w:t>Gate</w:t>
-            </w:r>
-            <w:r>
-              <w:rPr>
-                <w:sz w:val="40"/>
-                <w:szCs w:val="40"/>
-              </w:rPr>
-              <w:t>GUI</w:t>
+              <w:t>GateGUI</w:t>
             </w:r>
             <w:proofErr w:type="spellEnd"/>
           </w:p>
@@ -4384,14 +4349,7 @@
                 <w:sz w:val="32"/>
                 <w:szCs w:val="32"/>
               </w:rPr>
-              <w:t xml:space="preserve"> sulla tabella </w:t>
-            </w:r>
-            <w:r>
-              <w:rPr>
-                <w:sz w:val="32"/>
-                <w:szCs w:val="32"/>
-              </w:rPr>
-              <w:t>Gate</w:t>
+              <w:t xml:space="preserve"> sulla tabella Gate</w:t>
             </w:r>
           </w:p>
         </w:tc>
@@ -4429,21 +4387,7 @@
                 <w:sz w:val="32"/>
                 <w:szCs w:val="32"/>
               </w:rPr>
-              <w:t>Risultati</w:t>
-            </w:r>
-            <w:r>
-              <w:rPr>
-                <w:sz w:val="32"/>
-                <w:szCs w:val="32"/>
-              </w:rPr>
-              <w:t>Gate</w:t>
-            </w:r>
-            <w:r>
-              <w:rPr>
-                <w:sz w:val="32"/>
-                <w:szCs w:val="32"/>
-              </w:rPr>
-              <w:t>GUI</w:t>
+              <w:t>RisultatiGateGUI</w:t>
             </w:r>
             <w:proofErr w:type="spellEnd"/>
           </w:p>
@@ -4533,14 +4477,7 @@
                 <w:sz w:val="40"/>
                 <w:szCs w:val="40"/>
               </w:rPr>
-              <w:t>enù</w:t>
-            </w:r>
-            <w:r>
-              <w:rPr>
-                <w:sz w:val="40"/>
-                <w:szCs w:val="40"/>
-              </w:rPr>
-              <w:t>GUI</w:t>
+              <w:t>enùGUI</w:t>
             </w:r>
             <w:proofErr w:type="spellEnd"/>
           </w:p>
@@ -4720,14 +4657,7 @@
                 <w:szCs w:val="40"/>
               </w:rPr>
               <w:lastRenderedPageBreak/>
-              <w:t>Slot</w:t>
-            </w:r>
-            <w:r>
-              <w:rPr>
-                <w:sz w:val="40"/>
-                <w:szCs w:val="40"/>
-              </w:rPr>
-              <w:t>GUI</w:t>
+              <w:t>SlotGUI</w:t>
             </w:r>
             <w:proofErr w:type="spellEnd"/>
           </w:p>
@@ -4830,14 +4760,7 @@
                 <w:sz w:val="32"/>
                 <w:szCs w:val="32"/>
               </w:rPr>
-              <w:t xml:space="preserve"> sulla tabella </w:t>
-            </w:r>
-            <w:r>
-              <w:rPr>
-                <w:sz w:val="32"/>
-                <w:szCs w:val="32"/>
-              </w:rPr>
-              <w:t>Slot</w:t>
+              <w:t xml:space="preserve"> sulla tabella Slot</w:t>
             </w:r>
           </w:p>
         </w:tc>
@@ -4875,21 +4798,7 @@
                 <w:sz w:val="32"/>
                 <w:szCs w:val="32"/>
               </w:rPr>
-              <w:t>Risultat</w:t>
-            </w:r>
-            <w:r>
-              <w:rPr>
-                <w:sz w:val="32"/>
-                <w:szCs w:val="32"/>
-              </w:rPr>
-              <w:t>Slot</w:t>
-            </w:r>
-            <w:r>
-              <w:rPr>
-                <w:sz w:val="32"/>
-                <w:szCs w:val="32"/>
-              </w:rPr>
-              <w:t>GUI</w:t>
+              <w:t>RisultatSlotGUI</w:t>
             </w:r>
             <w:proofErr w:type="spellEnd"/>
           </w:p>
@@ -4972,14 +4881,7 @@
                 <w:sz w:val="40"/>
                 <w:szCs w:val="40"/>
               </w:rPr>
-              <w:t>Tratta</w:t>
-            </w:r>
-            <w:r>
-              <w:rPr>
-                <w:sz w:val="40"/>
-                <w:szCs w:val="40"/>
-              </w:rPr>
-              <w:t>GUI</w:t>
+              <w:t>TrattaGUI</w:t>
             </w:r>
             <w:proofErr w:type="spellEnd"/>
           </w:p>
@@ -5082,14 +4984,7 @@
                 <w:sz w:val="32"/>
                 <w:szCs w:val="32"/>
               </w:rPr>
-              <w:t xml:space="preserve"> sulla tabella </w:t>
-            </w:r>
-            <w:r>
-              <w:rPr>
-                <w:sz w:val="32"/>
-                <w:szCs w:val="32"/>
-              </w:rPr>
-              <w:t>Tratta</w:t>
+              <w:t xml:space="preserve"> sulla tabella Tratta</w:t>
             </w:r>
           </w:p>
         </w:tc>
@@ -5127,21 +5022,7 @@
                 <w:sz w:val="32"/>
                 <w:szCs w:val="32"/>
               </w:rPr>
-              <w:t>Risultat</w:t>
-            </w:r>
-            <w:r>
-              <w:rPr>
-                <w:sz w:val="32"/>
-                <w:szCs w:val="32"/>
-              </w:rPr>
-              <w:t>Tratta</w:t>
-            </w:r>
-            <w:r>
-              <w:rPr>
-                <w:sz w:val="32"/>
-                <w:szCs w:val="32"/>
-              </w:rPr>
-              <w:t>GUI</w:t>
+              <w:t>RisultatTrattaGUI</w:t>
             </w:r>
             <w:proofErr w:type="spellEnd"/>
           </w:p>
@@ -5224,14 +5105,7 @@
                 <w:sz w:val="40"/>
                 <w:szCs w:val="40"/>
               </w:rPr>
-              <w:t>RisultatiBiglietto</w:t>
-            </w:r>
-            <w:r>
-              <w:rPr>
-                <w:sz w:val="40"/>
-                <w:szCs w:val="40"/>
-              </w:rPr>
-              <w:t>GUI</w:t>
+              <w:t>RisultatiBigliettoGUI</w:t>
             </w:r>
             <w:proofErr w:type="spellEnd"/>
           </w:p>
@@ -5318,21 +5192,7 @@
                 <w:sz w:val="32"/>
                 <w:szCs w:val="32"/>
               </w:rPr>
-              <w:t xml:space="preserve">visualizzare a schermo i risultati delle query </w:t>
-            </w:r>
-            <w:r>
-              <w:rPr>
-                <w:sz w:val="32"/>
-                <w:szCs w:val="32"/>
-              </w:rPr>
-              <w:t xml:space="preserve">sulla tabella </w:t>
-            </w:r>
-            <w:r>
-              <w:rPr>
-                <w:sz w:val="32"/>
-                <w:szCs w:val="32"/>
-              </w:rPr>
-              <w:t>Biglietto</w:t>
+              <w:t>visualizzare a schermo i risultati delle query sulla tabella Biglietto</w:t>
             </w:r>
           </w:p>
         </w:tc>
@@ -5370,14 +5230,7 @@
                 <w:sz w:val="32"/>
                 <w:szCs w:val="32"/>
               </w:rPr>
-              <w:t>Biglietto</w:t>
-            </w:r>
-            <w:r>
-              <w:rPr>
-                <w:sz w:val="32"/>
-                <w:szCs w:val="32"/>
-              </w:rPr>
-              <w:t>GUI</w:t>
+              <w:t>BigliettoGUI</w:t>
             </w:r>
             <w:proofErr w:type="spellEnd"/>
           </w:p>
@@ -5425,21 +5278,7 @@
                 <w:szCs w:val="40"/>
               </w:rPr>
               <w:lastRenderedPageBreak/>
-              <w:t>Risultati</w:t>
-            </w:r>
-            <w:r>
-              <w:rPr>
-                <w:sz w:val="40"/>
-                <w:szCs w:val="40"/>
-              </w:rPr>
-              <w:t>Cliente</w:t>
-            </w:r>
-            <w:r>
-              <w:rPr>
-                <w:sz w:val="40"/>
-                <w:szCs w:val="40"/>
-              </w:rPr>
-              <w:t>GUI</w:t>
+              <w:t>RisultatiClienteGUI</w:t>
             </w:r>
             <w:proofErr w:type="spellEnd"/>
           </w:p>
@@ -5526,21 +5365,7 @@
                 <w:sz w:val="32"/>
                 <w:szCs w:val="32"/>
               </w:rPr>
-              <w:t>visualizzare a schermo i risultati delle query</w:t>
-            </w:r>
-            <w:r>
-              <w:rPr>
-                <w:sz w:val="32"/>
-                <w:szCs w:val="32"/>
-              </w:rPr>
-              <w:t xml:space="preserve"> sulla tabella Cliente</w:t>
-            </w:r>
-            <w:r>
-              <w:rPr>
-                <w:sz w:val="32"/>
-                <w:szCs w:val="32"/>
-              </w:rPr>
-              <w:t xml:space="preserve"> </w:t>
+              <w:t xml:space="preserve">visualizzare a schermo i risultati delle query sulla tabella Cliente </w:t>
             </w:r>
           </w:p>
         </w:tc>
@@ -5578,14 +5403,7 @@
                 <w:sz w:val="32"/>
                 <w:szCs w:val="32"/>
               </w:rPr>
-              <w:t>Cliente</w:t>
-            </w:r>
-            <w:r>
-              <w:rPr>
-                <w:sz w:val="32"/>
-                <w:szCs w:val="32"/>
-              </w:rPr>
-              <w:t>GUI</w:t>
+              <w:t>ClienteGUI</w:t>
             </w:r>
             <w:proofErr w:type="spellEnd"/>
           </w:p>
@@ -5632,21 +5450,7 @@
                 <w:sz w:val="40"/>
                 <w:szCs w:val="40"/>
               </w:rPr>
-              <w:t>Risultati</w:t>
-            </w:r>
-            <w:r>
-              <w:rPr>
-                <w:sz w:val="40"/>
-                <w:szCs w:val="40"/>
-              </w:rPr>
-              <w:t>CodaDiImbarco</w:t>
-            </w:r>
-            <w:r>
-              <w:rPr>
-                <w:sz w:val="40"/>
-                <w:szCs w:val="40"/>
-              </w:rPr>
-              <w:t>GUI</w:t>
+              <w:t>RisultatiCodaDiImbarcoGUI</w:t>
             </w:r>
             <w:proofErr w:type="spellEnd"/>
           </w:p>
@@ -5733,14 +5537,7 @@
                 <w:sz w:val="32"/>
                 <w:szCs w:val="32"/>
               </w:rPr>
-              <w:t xml:space="preserve">visualizzare a schermo i risultati delle query sulla tabella </w:t>
-            </w:r>
-            <w:r>
-              <w:rPr>
-                <w:sz w:val="32"/>
-                <w:szCs w:val="32"/>
-              </w:rPr>
-              <w:t>Coda di imbarco</w:t>
+              <w:t>visualizzare a schermo i risultati delle query sulla tabella Coda di imbarco</w:t>
             </w:r>
           </w:p>
         </w:tc>
@@ -5778,14 +5575,7 @@
                 <w:sz w:val="32"/>
                 <w:szCs w:val="32"/>
               </w:rPr>
-              <w:t>CodaDiImbarco</w:t>
-            </w:r>
-            <w:r>
-              <w:rPr>
-                <w:sz w:val="32"/>
-                <w:szCs w:val="32"/>
-              </w:rPr>
-              <w:t>GUI</w:t>
+              <w:t>CodaDiImbarcoGUI</w:t>
             </w:r>
             <w:proofErr w:type="spellEnd"/>
           </w:p>
@@ -5832,21 +5622,7 @@
                 <w:sz w:val="40"/>
                 <w:szCs w:val="40"/>
               </w:rPr>
-              <w:t>RisultatiC</w:t>
-            </w:r>
-            <w:r>
-              <w:rPr>
-                <w:sz w:val="40"/>
-                <w:szCs w:val="40"/>
-              </w:rPr>
-              <w:t>ompagnia</w:t>
-            </w:r>
-            <w:r>
-              <w:rPr>
-                <w:sz w:val="40"/>
-                <w:szCs w:val="40"/>
-              </w:rPr>
-              <w:t>GUI</w:t>
+              <w:t>RisultatiCompagniaGUI</w:t>
             </w:r>
             <w:proofErr w:type="spellEnd"/>
           </w:p>
@@ -5933,21 +5709,7 @@
                 <w:sz w:val="32"/>
                 <w:szCs w:val="32"/>
               </w:rPr>
-              <w:t xml:space="preserve">visualizzare a schermo i risultati delle query sulla tabella </w:t>
-            </w:r>
-            <w:r>
-              <w:rPr>
-                <w:sz w:val="32"/>
-                <w:szCs w:val="32"/>
-              </w:rPr>
-              <w:t>Compagnia</w:t>
-            </w:r>
-            <w:r>
-              <w:rPr>
-                <w:sz w:val="32"/>
-                <w:szCs w:val="32"/>
-              </w:rPr>
-              <w:t xml:space="preserve"> </w:t>
+              <w:t xml:space="preserve">visualizzare a schermo i risultati delle query sulla tabella Compagnia </w:t>
             </w:r>
           </w:p>
         </w:tc>
@@ -5985,21 +5747,7 @@
                 <w:sz w:val="32"/>
                 <w:szCs w:val="32"/>
               </w:rPr>
-              <w:t>C</w:t>
-            </w:r>
-            <w:r>
-              <w:rPr>
-                <w:sz w:val="32"/>
-                <w:szCs w:val="32"/>
-              </w:rPr>
-              <w:t>ompagnia</w:t>
-            </w:r>
-            <w:r>
-              <w:rPr>
-                <w:sz w:val="32"/>
-                <w:szCs w:val="32"/>
-              </w:rPr>
-              <w:t>GUI</w:t>
+              <w:t>CompagniaGUI</w:t>
             </w:r>
             <w:proofErr w:type="spellEnd"/>
           </w:p>
@@ -6047,21 +5795,7 @@
                 <w:szCs w:val="40"/>
               </w:rPr>
               <w:lastRenderedPageBreak/>
-              <w:t>Risultati</w:t>
-            </w:r>
-            <w:r>
-              <w:rPr>
-                <w:sz w:val="40"/>
-                <w:szCs w:val="40"/>
-              </w:rPr>
-              <w:t>Fedeltà</w:t>
-            </w:r>
-            <w:r>
-              <w:rPr>
-                <w:sz w:val="40"/>
-                <w:szCs w:val="40"/>
-              </w:rPr>
-              <w:t>GUI</w:t>
+              <w:t>RisultatiFedeltàGUI</w:t>
             </w:r>
             <w:proofErr w:type="spellEnd"/>
           </w:p>
@@ -6148,14 +5882,7 @@
                 <w:sz w:val="32"/>
                 <w:szCs w:val="32"/>
               </w:rPr>
-              <w:t xml:space="preserve">visualizzare a schermo i risultati delle query sulla tabella </w:t>
-            </w:r>
-            <w:r>
-              <w:rPr>
-                <w:sz w:val="32"/>
-                <w:szCs w:val="32"/>
-              </w:rPr>
-              <w:t>Fedeltà</w:t>
+              <w:t>visualizzare a schermo i risultati delle query sulla tabella Fedeltà</w:t>
             </w:r>
           </w:p>
         </w:tc>
@@ -6193,14 +5920,7 @@
                 <w:sz w:val="32"/>
                 <w:szCs w:val="32"/>
               </w:rPr>
-              <w:t>Fedeltà</w:t>
-            </w:r>
-            <w:r>
-              <w:rPr>
-                <w:sz w:val="32"/>
-                <w:szCs w:val="32"/>
-              </w:rPr>
-              <w:t>GUI</w:t>
+              <w:t>FedeltàGUI</w:t>
             </w:r>
             <w:proofErr w:type="spellEnd"/>
           </w:p>
@@ -6257,21 +5977,7 @@
                 <w:sz w:val="40"/>
                 <w:szCs w:val="40"/>
               </w:rPr>
-              <w:t>Risultati</w:t>
-            </w:r>
-            <w:r>
-              <w:rPr>
-                <w:sz w:val="40"/>
-                <w:szCs w:val="40"/>
-              </w:rPr>
-              <w:t>Gate</w:t>
-            </w:r>
-            <w:r>
-              <w:rPr>
-                <w:sz w:val="40"/>
-                <w:szCs w:val="40"/>
-              </w:rPr>
-              <w:t>GUI</w:t>
+              <w:t>RisultatiGateGUI</w:t>
             </w:r>
             <w:proofErr w:type="spellEnd"/>
           </w:p>
@@ -6358,14 +6064,7 @@
                 <w:sz w:val="32"/>
                 <w:szCs w:val="32"/>
               </w:rPr>
-              <w:t xml:space="preserve">visualizzare a schermo i risultati delle query sulla tabella </w:t>
-            </w:r>
-            <w:r>
-              <w:rPr>
-                <w:sz w:val="32"/>
-                <w:szCs w:val="32"/>
-              </w:rPr>
-              <w:t>Gate</w:t>
+              <w:t>visualizzare a schermo i risultati delle query sulla tabella Gate</w:t>
             </w:r>
           </w:p>
         </w:tc>
@@ -6403,14 +6102,7 @@
                 <w:sz w:val="32"/>
                 <w:szCs w:val="32"/>
               </w:rPr>
-              <w:t>Gate</w:t>
-            </w:r>
-            <w:r>
-              <w:rPr>
-                <w:sz w:val="32"/>
-                <w:szCs w:val="32"/>
-              </w:rPr>
-              <w:t>GUI</w:t>
+              <w:t>GateGUI</w:t>
             </w:r>
             <w:proofErr w:type="spellEnd"/>
           </w:p>
@@ -6457,21 +6149,7 @@
                 <w:sz w:val="40"/>
                 <w:szCs w:val="40"/>
               </w:rPr>
-              <w:t>Risultati</w:t>
-            </w:r>
-            <w:r>
-              <w:rPr>
-                <w:sz w:val="40"/>
-                <w:szCs w:val="40"/>
-              </w:rPr>
-              <w:t>Menù</w:t>
-            </w:r>
-            <w:r>
-              <w:rPr>
-                <w:sz w:val="40"/>
-                <w:szCs w:val="40"/>
-              </w:rPr>
-              <w:t>GUI</w:t>
+              <w:t>RisultatiMenùGUI</w:t>
             </w:r>
             <w:proofErr w:type="spellEnd"/>
           </w:p>
@@ -6558,14 +6236,7 @@
                 <w:sz w:val="32"/>
                 <w:szCs w:val="32"/>
               </w:rPr>
-              <w:t xml:space="preserve">visualizzare a schermo i risultati delle query sulla tabella </w:t>
-            </w:r>
-            <w:r>
-              <w:rPr>
-                <w:sz w:val="32"/>
-                <w:szCs w:val="32"/>
-              </w:rPr>
-              <w:t>Menù</w:t>
+              <w:t>visualizzare a schermo i risultati delle query sulla tabella Menù</w:t>
             </w:r>
           </w:p>
         </w:tc>
@@ -6603,14 +6274,7 @@
                 <w:sz w:val="32"/>
                 <w:szCs w:val="32"/>
               </w:rPr>
-              <w:t>Menù</w:t>
-            </w:r>
-            <w:r>
-              <w:rPr>
-                <w:sz w:val="32"/>
-                <w:szCs w:val="32"/>
-              </w:rPr>
-              <w:t>GUI</w:t>
+              <w:t>MenùGUI</w:t>
             </w:r>
             <w:proofErr w:type="spellEnd"/>
           </w:p>
@@ -6637,21 +6301,7 @@
                 <w:szCs w:val="40"/>
               </w:rPr>
               <w:lastRenderedPageBreak/>
-              <w:t>Risultati</w:t>
-            </w:r>
-            <w:r>
-              <w:rPr>
-                <w:sz w:val="40"/>
-                <w:szCs w:val="40"/>
-              </w:rPr>
-              <w:t>Slot</w:t>
-            </w:r>
-            <w:r>
-              <w:rPr>
-                <w:sz w:val="40"/>
-                <w:szCs w:val="40"/>
-              </w:rPr>
-              <w:t>GUI</w:t>
+              <w:t>RisultatiSlotGUI</w:t>
             </w:r>
             <w:proofErr w:type="spellEnd"/>
           </w:p>
@@ -6738,14 +6388,7 @@
                 <w:sz w:val="32"/>
                 <w:szCs w:val="32"/>
               </w:rPr>
-              <w:t xml:space="preserve">visualizzare a schermo i risultati delle query sulla tabella </w:t>
-            </w:r>
-            <w:r>
-              <w:rPr>
-                <w:sz w:val="32"/>
-                <w:szCs w:val="32"/>
-              </w:rPr>
-              <w:t>Slot</w:t>
+              <w:t>visualizzare a schermo i risultati delle query sulla tabella Slot</w:t>
             </w:r>
           </w:p>
         </w:tc>
@@ -6783,14 +6426,7 @@
                 <w:sz w:val="32"/>
                 <w:szCs w:val="32"/>
               </w:rPr>
-              <w:t>Slot</w:t>
-            </w:r>
-            <w:r>
-              <w:rPr>
-                <w:sz w:val="32"/>
-                <w:szCs w:val="32"/>
-              </w:rPr>
-              <w:t>GUI</w:t>
+              <w:t>SlotGUI</w:t>
             </w:r>
             <w:proofErr w:type="spellEnd"/>
           </w:p>
@@ -7004,6 +6640,1591 @@
         </w:tc>
       </w:tr>
     </w:tbl>
+    <w:p>
+      <w:pPr>
+        <w:rPr>
+          <w:b/>
+          <w:bCs/>
+          <w:sz w:val="40"/>
+          <w:szCs w:val="40"/>
+        </w:rPr>
+      </w:pPr>
+    </w:p>
+    <w:tbl>
+      <w:tblPr>
+        <w:tblStyle w:val="Grigliatabella"/>
+        <w:tblW w:w="0" w:type="auto"/>
+        <w:tblLook w:val="04A0" w:firstRow="1" w:lastRow="0" w:firstColumn="1" w:lastColumn="0" w:noHBand="0" w:noVBand="1"/>
+      </w:tblPr>
+      <w:tblGrid>
+        <w:gridCol w:w="4814"/>
+        <w:gridCol w:w="4814"/>
+      </w:tblGrid>
+      <w:tr>
+        <w:tc>
+          <w:tcPr>
+            <w:tcW w:w="9628" w:type="dxa"/>
+            <w:gridSpan w:val="2"/>
+          </w:tcPr>
+          <w:p>
+            <w:pPr>
+              <w:jc w:val="center"/>
+              <w:rPr>
+                <w:sz w:val="40"/>
+                <w:szCs w:val="40"/>
+              </w:rPr>
+            </w:pPr>
+            <w:proofErr w:type="spellStart"/>
+            <w:r>
+              <w:rPr>
+                <w:sz w:val="40"/>
+                <w:szCs w:val="40"/>
+              </w:rPr>
+              <w:t>BigliettoDAO</w:t>
+            </w:r>
+            <w:proofErr w:type="spellEnd"/>
+          </w:p>
+        </w:tc>
+      </w:tr>
+      <w:tr>
+        <w:tc>
+          <w:tcPr>
+            <w:tcW w:w="4814" w:type="dxa"/>
+          </w:tcPr>
+          <w:p>
+            <w:pPr>
+              <w:jc w:val="center"/>
+              <w:rPr>
+                <w:sz w:val="40"/>
+                <w:szCs w:val="40"/>
+              </w:rPr>
+            </w:pPr>
+            <w:r>
+              <w:rPr>
+                <w:sz w:val="40"/>
+                <w:szCs w:val="40"/>
+              </w:rPr>
+              <w:t>Responsabilità</w:t>
+            </w:r>
+          </w:p>
+        </w:tc>
+        <w:tc>
+          <w:tcPr>
+            <w:tcW w:w="4814" w:type="dxa"/>
+          </w:tcPr>
+          <w:p>
+            <w:pPr>
+              <w:jc w:val="center"/>
+              <w:rPr>
+                <w:sz w:val="40"/>
+                <w:szCs w:val="40"/>
+              </w:rPr>
+            </w:pPr>
+            <w:r>
+              <w:rPr>
+                <w:sz w:val="40"/>
+                <w:szCs w:val="40"/>
+              </w:rPr>
+              <w:t>Collaboratori</w:t>
+            </w:r>
+          </w:p>
+        </w:tc>
+      </w:tr>
+      <w:tr>
+        <w:trPr>
+          <w:trHeight w:val="2999"/>
+        </w:trPr>
+        <w:tc>
+          <w:tcPr>
+            <w:tcW w:w="4814" w:type="dxa"/>
+          </w:tcPr>
+          <w:p>
+            <w:pPr>
+              <w:jc w:val="center"/>
+              <w:rPr>
+                <w:sz w:val="32"/>
+                <w:szCs w:val="32"/>
+              </w:rPr>
+            </w:pPr>
+            <w:r>
+              <w:rPr>
+                <w:sz w:val="32"/>
+                <w:szCs w:val="32"/>
+              </w:rPr>
+              <w:t xml:space="preserve">Costringe eventuali classi </w:t>
+            </w:r>
+          </w:p>
+          <w:p>
+            <w:pPr>
+              <w:jc w:val="center"/>
+              <w:rPr>
+                <w:sz w:val="32"/>
+                <w:szCs w:val="32"/>
+              </w:rPr>
+            </w:pPr>
+            <w:proofErr w:type="spellStart"/>
+            <w:r>
+              <w:rPr>
+                <w:sz w:val="32"/>
+                <w:szCs w:val="32"/>
+              </w:rPr>
+              <w:t>BigliettoDAO</w:t>
+            </w:r>
+            <w:proofErr w:type="spellEnd"/>
+            <w:r>
+              <w:rPr>
+                <w:sz w:val="32"/>
+                <w:szCs w:val="32"/>
+              </w:rPr>
+              <w:t xml:space="preserve">(server) ad implementare i suoi metodi </w:t>
+            </w:r>
+          </w:p>
+        </w:tc>
+        <w:tc>
+          <w:tcPr>
+            <w:tcW w:w="4814" w:type="dxa"/>
+          </w:tcPr>
+          <w:p>
+            <w:pPr>
+              <w:jc w:val="center"/>
+              <w:rPr>
+                <w:sz w:val="32"/>
+                <w:szCs w:val="32"/>
+              </w:rPr>
+            </w:pPr>
+            <w:proofErr w:type="spellStart"/>
+            <w:r>
+              <w:rPr>
+                <w:sz w:val="32"/>
+                <w:szCs w:val="32"/>
+              </w:rPr>
+              <w:t>BigliettoDAOPostgres</w:t>
+            </w:r>
+            <w:proofErr w:type="spellEnd"/>
+          </w:p>
+          <w:p>
+            <w:pPr>
+              <w:jc w:val="center"/>
+              <w:rPr>
+                <w:sz w:val="32"/>
+                <w:szCs w:val="32"/>
+              </w:rPr>
+            </w:pPr>
+          </w:p>
+        </w:tc>
+      </w:tr>
+    </w:tbl>
+    <w:p>
+      <w:pPr>
+        <w:rPr>
+          <w:b/>
+          <w:bCs/>
+          <w:sz w:val="40"/>
+          <w:szCs w:val="40"/>
+        </w:rPr>
+      </w:pPr>
+    </w:p>
+    <w:tbl>
+      <w:tblPr>
+        <w:tblStyle w:val="Grigliatabella"/>
+        <w:tblW w:w="0" w:type="auto"/>
+        <w:tblLook w:val="04A0" w:firstRow="1" w:lastRow="0" w:firstColumn="1" w:lastColumn="0" w:noHBand="0" w:noVBand="1"/>
+      </w:tblPr>
+      <w:tblGrid>
+        <w:gridCol w:w="4814"/>
+        <w:gridCol w:w="4814"/>
+      </w:tblGrid>
+      <w:tr>
+        <w:tc>
+          <w:tcPr>
+            <w:tcW w:w="9628" w:type="dxa"/>
+            <w:gridSpan w:val="2"/>
+          </w:tcPr>
+          <w:p>
+            <w:pPr>
+              <w:jc w:val="center"/>
+              <w:rPr>
+                <w:sz w:val="40"/>
+                <w:szCs w:val="40"/>
+              </w:rPr>
+            </w:pPr>
+            <w:proofErr w:type="spellStart"/>
+            <w:r>
+              <w:rPr>
+                <w:sz w:val="40"/>
+                <w:szCs w:val="40"/>
+              </w:rPr>
+              <w:lastRenderedPageBreak/>
+              <w:t>Cliente</w:t>
+            </w:r>
+            <w:r>
+              <w:rPr>
+                <w:sz w:val="40"/>
+                <w:szCs w:val="40"/>
+              </w:rPr>
+              <w:t>DAO</w:t>
+            </w:r>
+            <w:proofErr w:type="spellEnd"/>
+          </w:p>
+        </w:tc>
+      </w:tr>
+      <w:tr>
+        <w:tc>
+          <w:tcPr>
+            <w:tcW w:w="4814" w:type="dxa"/>
+          </w:tcPr>
+          <w:p>
+            <w:pPr>
+              <w:jc w:val="center"/>
+              <w:rPr>
+                <w:sz w:val="40"/>
+                <w:szCs w:val="40"/>
+              </w:rPr>
+            </w:pPr>
+            <w:r>
+              <w:rPr>
+                <w:sz w:val="40"/>
+                <w:szCs w:val="40"/>
+              </w:rPr>
+              <w:t>Responsabilità</w:t>
+            </w:r>
+          </w:p>
+        </w:tc>
+        <w:tc>
+          <w:tcPr>
+            <w:tcW w:w="4814" w:type="dxa"/>
+          </w:tcPr>
+          <w:p>
+            <w:pPr>
+              <w:jc w:val="center"/>
+              <w:rPr>
+                <w:sz w:val="40"/>
+                <w:szCs w:val="40"/>
+              </w:rPr>
+            </w:pPr>
+            <w:r>
+              <w:rPr>
+                <w:sz w:val="40"/>
+                <w:szCs w:val="40"/>
+              </w:rPr>
+              <w:t>Collaboratori</w:t>
+            </w:r>
+          </w:p>
+        </w:tc>
+      </w:tr>
+      <w:tr>
+        <w:trPr>
+          <w:trHeight w:val="2999"/>
+        </w:trPr>
+        <w:tc>
+          <w:tcPr>
+            <w:tcW w:w="4814" w:type="dxa"/>
+          </w:tcPr>
+          <w:p>
+            <w:pPr>
+              <w:jc w:val="center"/>
+              <w:rPr>
+                <w:sz w:val="32"/>
+                <w:szCs w:val="32"/>
+              </w:rPr>
+            </w:pPr>
+            <w:r>
+              <w:rPr>
+                <w:sz w:val="32"/>
+                <w:szCs w:val="32"/>
+              </w:rPr>
+              <w:t xml:space="preserve">Costringe eventuali classi </w:t>
+            </w:r>
+          </w:p>
+          <w:p>
+            <w:pPr>
+              <w:jc w:val="center"/>
+              <w:rPr>
+                <w:sz w:val="32"/>
+                <w:szCs w:val="32"/>
+              </w:rPr>
+            </w:pPr>
+            <w:proofErr w:type="spellStart"/>
+            <w:r>
+              <w:rPr>
+                <w:sz w:val="32"/>
+                <w:szCs w:val="32"/>
+              </w:rPr>
+              <w:t>Cliente</w:t>
+            </w:r>
+            <w:r>
+              <w:rPr>
+                <w:sz w:val="32"/>
+                <w:szCs w:val="32"/>
+              </w:rPr>
+              <w:t>DAO</w:t>
+            </w:r>
+            <w:proofErr w:type="spellEnd"/>
+            <w:r>
+              <w:rPr>
+                <w:sz w:val="32"/>
+                <w:szCs w:val="32"/>
+              </w:rPr>
+              <w:t xml:space="preserve">(server) ad implementare i suoi metodi </w:t>
+            </w:r>
+          </w:p>
+        </w:tc>
+        <w:tc>
+          <w:tcPr>
+            <w:tcW w:w="4814" w:type="dxa"/>
+          </w:tcPr>
+          <w:p>
+            <w:pPr>
+              <w:jc w:val="center"/>
+              <w:rPr>
+                <w:sz w:val="32"/>
+                <w:szCs w:val="32"/>
+              </w:rPr>
+            </w:pPr>
+            <w:proofErr w:type="spellStart"/>
+            <w:r>
+              <w:rPr>
+                <w:sz w:val="32"/>
+                <w:szCs w:val="32"/>
+              </w:rPr>
+              <w:t>Cliente</w:t>
+            </w:r>
+            <w:r>
+              <w:rPr>
+                <w:sz w:val="32"/>
+                <w:szCs w:val="32"/>
+              </w:rPr>
+              <w:t>DAOPostgres</w:t>
+            </w:r>
+            <w:proofErr w:type="spellEnd"/>
+          </w:p>
+          <w:p>
+            <w:pPr>
+              <w:jc w:val="center"/>
+              <w:rPr>
+                <w:sz w:val="32"/>
+                <w:szCs w:val="32"/>
+              </w:rPr>
+            </w:pPr>
+          </w:p>
+        </w:tc>
+      </w:tr>
+    </w:tbl>
+    <w:p>
+      <w:pPr>
+        <w:rPr>
+          <w:b/>
+          <w:bCs/>
+          <w:sz w:val="40"/>
+          <w:szCs w:val="40"/>
+        </w:rPr>
+      </w:pPr>
+    </w:p>
+    <w:tbl>
+      <w:tblPr>
+        <w:tblStyle w:val="Grigliatabella"/>
+        <w:tblW w:w="0" w:type="auto"/>
+        <w:tblLook w:val="04A0" w:firstRow="1" w:lastRow="0" w:firstColumn="1" w:lastColumn="0" w:noHBand="0" w:noVBand="1"/>
+      </w:tblPr>
+      <w:tblGrid>
+        <w:gridCol w:w="4814"/>
+        <w:gridCol w:w="4814"/>
+      </w:tblGrid>
+      <w:tr>
+        <w:tc>
+          <w:tcPr>
+            <w:tcW w:w="9628" w:type="dxa"/>
+            <w:gridSpan w:val="2"/>
+          </w:tcPr>
+          <w:p>
+            <w:pPr>
+              <w:jc w:val="center"/>
+              <w:rPr>
+                <w:sz w:val="40"/>
+                <w:szCs w:val="40"/>
+              </w:rPr>
+            </w:pPr>
+            <w:proofErr w:type="spellStart"/>
+            <w:r>
+              <w:rPr>
+                <w:sz w:val="40"/>
+                <w:szCs w:val="40"/>
+              </w:rPr>
+              <w:t>CodaDiImbarco</w:t>
+            </w:r>
+            <w:r>
+              <w:rPr>
+                <w:sz w:val="40"/>
+                <w:szCs w:val="40"/>
+              </w:rPr>
+              <w:t>DAO</w:t>
+            </w:r>
+            <w:proofErr w:type="spellEnd"/>
+          </w:p>
+        </w:tc>
+      </w:tr>
+      <w:tr>
+        <w:tc>
+          <w:tcPr>
+            <w:tcW w:w="4814" w:type="dxa"/>
+          </w:tcPr>
+          <w:p>
+            <w:pPr>
+              <w:jc w:val="center"/>
+              <w:rPr>
+                <w:sz w:val="40"/>
+                <w:szCs w:val="40"/>
+              </w:rPr>
+            </w:pPr>
+            <w:r>
+              <w:rPr>
+                <w:sz w:val="40"/>
+                <w:szCs w:val="40"/>
+              </w:rPr>
+              <w:t>Responsabilità</w:t>
+            </w:r>
+          </w:p>
+        </w:tc>
+        <w:tc>
+          <w:tcPr>
+            <w:tcW w:w="4814" w:type="dxa"/>
+          </w:tcPr>
+          <w:p>
+            <w:pPr>
+              <w:jc w:val="center"/>
+              <w:rPr>
+                <w:sz w:val="40"/>
+                <w:szCs w:val="40"/>
+              </w:rPr>
+            </w:pPr>
+            <w:r>
+              <w:rPr>
+                <w:sz w:val="40"/>
+                <w:szCs w:val="40"/>
+              </w:rPr>
+              <w:t>Collaboratori</w:t>
+            </w:r>
+          </w:p>
+        </w:tc>
+      </w:tr>
+      <w:tr>
+        <w:trPr>
+          <w:trHeight w:val="2999"/>
+        </w:trPr>
+        <w:tc>
+          <w:tcPr>
+            <w:tcW w:w="4814" w:type="dxa"/>
+          </w:tcPr>
+          <w:p>
+            <w:pPr>
+              <w:jc w:val="center"/>
+              <w:rPr>
+                <w:sz w:val="32"/>
+                <w:szCs w:val="32"/>
+              </w:rPr>
+            </w:pPr>
+            <w:r>
+              <w:rPr>
+                <w:sz w:val="32"/>
+                <w:szCs w:val="32"/>
+              </w:rPr>
+              <w:t xml:space="preserve">Costringe eventuali classi </w:t>
+            </w:r>
+          </w:p>
+          <w:p>
+            <w:pPr>
+              <w:jc w:val="center"/>
+              <w:rPr>
+                <w:sz w:val="32"/>
+                <w:szCs w:val="32"/>
+              </w:rPr>
+            </w:pPr>
+            <w:proofErr w:type="spellStart"/>
+            <w:r>
+              <w:rPr>
+                <w:sz w:val="32"/>
+                <w:szCs w:val="32"/>
+              </w:rPr>
+              <w:t>CodaDiImbarco</w:t>
+            </w:r>
+            <w:r>
+              <w:rPr>
+                <w:sz w:val="32"/>
+                <w:szCs w:val="32"/>
+              </w:rPr>
+              <w:t>DAO</w:t>
+            </w:r>
+            <w:proofErr w:type="spellEnd"/>
+            <w:r>
+              <w:rPr>
+                <w:sz w:val="32"/>
+                <w:szCs w:val="32"/>
+              </w:rPr>
+              <w:t xml:space="preserve">(server) ad implementare i suoi metodi </w:t>
+            </w:r>
+          </w:p>
+        </w:tc>
+        <w:tc>
+          <w:tcPr>
+            <w:tcW w:w="4814" w:type="dxa"/>
+          </w:tcPr>
+          <w:p>
+            <w:pPr>
+              <w:jc w:val="center"/>
+              <w:rPr>
+                <w:sz w:val="32"/>
+                <w:szCs w:val="32"/>
+              </w:rPr>
+            </w:pPr>
+            <w:proofErr w:type="spellStart"/>
+            <w:r>
+              <w:rPr>
+                <w:sz w:val="32"/>
+                <w:szCs w:val="32"/>
+              </w:rPr>
+              <w:t>CodaDiImbarco</w:t>
+            </w:r>
+            <w:r>
+              <w:rPr>
+                <w:sz w:val="32"/>
+                <w:szCs w:val="32"/>
+              </w:rPr>
+              <w:t>DAOPostgres</w:t>
+            </w:r>
+            <w:proofErr w:type="spellEnd"/>
+          </w:p>
+          <w:p>
+            <w:pPr>
+              <w:jc w:val="center"/>
+              <w:rPr>
+                <w:sz w:val="32"/>
+                <w:szCs w:val="32"/>
+              </w:rPr>
+            </w:pPr>
+          </w:p>
+        </w:tc>
+      </w:tr>
+    </w:tbl>
+    <w:p>
+      <w:pPr>
+        <w:rPr>
+          <w:b/>
+          <w:bCs/>
+          <w:sz w:val="40"/>
+          <w:szCs w:val="40"/>
+        </w:rPr>
+      </w:pPr>
+    </w:p>
+    <w:tbl>
+      <w:tblPr>
+        <w:tblStyle w:val="Grigliatabella"/>
+        <w:tblW w:w="0" w:type="auto"/>
+        <w:tblLook w:val="04A0" w:firstRow="1" w:lastRow="0" w:firstColumn="1" w:lastColumn="0" w:noHBand="0" w:noVBand="1"/>
+      </w:tblPr>
+      <w:tblGrid>
+        <w:gridCol w:w="4814"/>
+        <w:gridCol w:w="4814"/>
+      </w:tblGrid>
+      <w:tr>
+        <w:tc>
+          <w:tcPr>
+            <w:tcW w:w="9628" w:type="dxa"/>
+            <w:gridSpan w:val="2"/>
+          </w:tcPr>
+          <w:p>
+            <w:pPr>
+              <w:jc w:val="center"/>
+              <w:rPr>
+                <w:sz w:val="40"/>
+                <w:szCs w:val="40"/>
+              </w:rPr>
+            </w:pPr>
+            <w:proofErr w:type="spellStart"/>
+            <w:r>
+              <w:rPr>
+                <w:sz w:val="40"/>
+                <w:szCs w:val="40"/>
+              </w:rPr>
+              <w:t>Co</w:t>
+            </w:r>
+            <w:r>
+              <w:rPr>
+                <w:sz w:val="40"/>
+                <w:szCs w:val="40"/>
+              </w:rPr>
+              <w:t>mpagnia</w:t>
+            </w:r>
+            <w:r>
+              <w:rPr>
+                <w:sz w:val="40"/>
+                <w:szCs w:val="40"/>
+              </w:rPr>
+              <w:t>DAO</w:t>
+            </w:r>
+            <w:proofErr w:type="spellEnd"/>
+          </w:p>
+        </w:tc>
+      </w:tr>
+      <w:tr>
+        <w:tc>
+          <w:tcPr>
+            <w:tcW w:w="4814" w:type="dxa"/>
+          </w:tcPr>
+          <w:p>
+            <w:pPr>
+              <w:jc w:val="center"/>
+              <w:rPr>
+                <w:sz w:val="40"/>
+                <w:szCs w:val="40"/>
+              </w:rPr>
+            </w:pPr>
+            <w:r>
+              <w:rPr>
+                <w:sz w:val="40"/>
+                <w:szCs w:val="40"/>
+              </w:rPr>
+              <w:t>Responsabilità</w:t>
+            </w:r>
+          </w:p>
+        </w:tc>
+        <w:tc>
+          <w:tcPr>
+            <w:tcW w:w="4814" w:type="dxa"/>
+          </w:tcPr>
+          <w:p>
+            <w:pPr>
+              <w:jc w:val="center"/>
+              <w:rPr>
+                <w:sz w:val="40"/>
+                <w:szCs w:val="40"/>
+              </w:rPr>
+            </w:pPr>
+            <w:r>
+              <w:rPr>
+                <w:sz w:val="40"/>
+                <w:szCs w:val="40"/>
+              </w:rPr>
+              <w:t>Collaboratori</w:t>
+            </w:r>
+          </w:p>
+        </w:tc>
+      </w:tr>
+      <w:tr>
+        <w:trPr>
+          <w:trHeight w:val="2999"/>
+        </w:trPr>
+        <w:tc>
+          <w:tcPr>
+            <w:tcW w:w="4814" w:type="dxa"/>
+          </w:tcPr>
+          <w:p>
+            <w:pPr>
+              <w:jc w:val="center"/>
+              <w:rPr>
+                <w:sz w:val="32"/>
+                <w:szCs w:val="32"/>
+              </w:rPr>
+            </w:pPr>
+            <w:r>
+              <w:rPr>
+                <w:sz w:val="32"/>
+                <w:szCs w:val="32"/>
+              </w:rPr>
+              <w:t xml:space="preserve">Costringe eventuali classi </w:t>
+            </w:r>
+          </w:p>
+          <w:p>
+            <w:pPr>
+              <w:jc w:val="center"/>
+              <w:rPr>
+                <w:sz w:val="32"/>
+                <w:szCs w:val="32"/>
+              </w:rPr>
+            </w:pPr>
+            <w:proofErr w:type="spellStart"/>
+            <w:r>
+              <w:rPr>
+                <w:sz w:val="32"/>
+                <w:szCs w:val="32"/>
+              </w:rPr>
+              <w:t>Co</w:t>
+            </w:r>
+            <w:r>
+              <w:rPr>
+                <w:sz w:val="32"/>
+                <w:szCs w:val="32"/>
+              </w:rPr>
+              <w:t>mpagnia</w:t>
+            </w:r>
+            <w:r>
+              <w:rPr>
+                <w:sz w:val="32"/>
+                <w:szCs w:val="32"/>
+              </w:rPr>
+              <w:t>DAO</w:t>
+            </w:r>
+            <w:proofErr w:type="spellEnd"/>
+            <w:r>
+              <w:rPr>
+                <w:sz w:val="32"/>
+                <w:szCs w:val="32"/>
+              </w:rPr>
+              <w:t xml:space="preserve">(server) ad implementare i suoi metodi </w:t>
+            </w:r>
+          </w:p>
+        </w:tc>
+        <w:tc>
+          <w:tcPr>
+            <w:tcW w:w="4814" w:type="dxa"/>
+          </w:tcPr>
+          <w:p>
+            <w:pPr>
+              <w:jc w:val="center"/>
+              <w:rPr>
+                <w:sz w:val="32"/>
+                <w:szCs w:val="32"/>
+              </w:rPr>
+            </w:pPr>
+            <w:proofErr w:type="spellStart"/>
+            <w:r>
+              <w:rPr>
+                <w:sz w:val="32"/>
+                <w:szCs w:val="32"/>
+              </w:rPr>
+              <w:t>Co</w:t>
+            </w:r>
+            <w:r>
+              <w:rPr>
+                <w:sz w:val="32"/>
+                <w:szCs w:val="32"/>
+              </w:rPr>
+              <w:t>mpagnia</w:t>
+            </w:r>
+            <w:r>
+              <w:rPr>
+                <w:sz w:val="32"/>
+                <w:szCs w:val="32"/>
+              </w:rPr>
+              <w:t>DAOPostgres</w:t>
+            </w:r>
+            <w:proofErr w:type="spellEnd"/>
+          </w:p>
+          <w:p>
+            <w:pPr>
+              <w:jc w:val="center"/>
+              <w:rPr>
+                <w:sz w:val="32"/>
+                <w:szCs w:val="32"/>
+              </w:rPr>
+            </w:pPr>
+          </w:p>
+        </w:tc>
+      </w:tr>
+    </w:tbl>
+    <w:p>
+      <w:pPr>
+        <w:rPr>
+          <w:b/>
+          <w:bCs/>
+          <w:sz w:val="40"/>
+          <w:szCs w:val="40"/>
+        </w:rPr>
+      </w:pPr>
+    </w:p>
+    <w:tbl>
+      <w:tblPr>
+        <w:tblStyle w:val="Grigliatabella"/>
+        <w:tblW w:w="0" w:type="auto"/>
+        <w:tblLook w:val="04A0" w:firstRow="1" w:lastRow="0" w:firstColumn="1" w:lastColumn="0" w:noHBand="0" w:noVBand="1"/>
+      </w:tblPr>
+      <w:tblGrid>
+        <w:gridCol w:w="4814"/>
+        <w:gridCol w:w="4814"/>
+      </w:tblGrid>
+      <w:tr>
+        <w:tc>
+          <w:tcPr>
+            <w:tcW w:w="9628" w:type="dxa"/>
+            <w:gridSpan w:val="2"/>
+          </w:tcPr>
+          <w:p>
+            <w:pPr>
+              <w:jc w:val="center"/>
+              <w:rPr>
+                <w:sz w:val="40"/>
+                <w:szCs w:val="40"/>
+              </w:rPr>
+            </w:pPr>
+            <w:proofErr w:type="spellStart"/>
+            <w:r>
+              <w:rPr>
+                <w:sz w:val="40"/>
+                <w:szCs w:val="40"/>
+              </w:rPr>
+              <w:lastRenderedPageBreak/>
+              <w:t>Fedeltà</w:t>
+            </w:r>
+            <w:r>
+              <w:rPr>
+                <w:sz w:val="40"/>
+                <w:szCs w:val="40"/>
+              </w:rPr>
+              <w:t>DAO</w:t>
+            </w:r>
+            <w:proofErr w:type="spellEnd"/>
+          </w:p>
+        </w:tc>
+      </w:tr>
+      <w:tr>
+        <w:tc>
+          <w:tcPr>
+            <w:tcW w:w="4814" w:type="dxa"/>
+          </w:tcPr>
+          <w:p>
+            <w:pPr>
+              <w:jc w:val="center"/>
+              <w:rPr>
+                <w:sz w:val="40"/>
+                <w:szCs w:val="40"/>
+              </w:rPr>
+            </w:pPr>
+            <w:r>
+              <w:rPr>
+                <w:sz w:val="40"/>
+                <w:szCs w:val="40"/>
+              </w:rPr>
+              <w:t>Responsabilità</w:t>
+            </w:r>
+          </w:p>
+        </w:tc>
+        <w:tc>
+          <w:tcPr>
+            <w:tcW w:w="4814" w:type="dxa"/>
+          </w:tcPr>
+          <w:p>
+            <w:pPr>
+              <w:jc w:val="center"/>
+              <w:rPr>
+                <w:sz w:val="40"/>
+                <w:szCs w:val="40"/>
+              </w:rPr>
+            </w:pPr>
+            <w:r>
+              <w:rPr>
+                <w:sz w:val="40"/>
+                <w:szCs w:val="40"/>
+              </w:rPr>
+              <w:t>Collaboratori</w:t>
+            </w:r>
+          </w:p>
+        </w:tc>
+      </w:tr>
+      <w:tr>
+        <w:trPr>
+          <w:trHeight w:val="2999"/>
+        </w:trPr>
+        <w:tc>
+          <w:tcPr>
+            <w:tcW w:w="4814" w:type="dxa"/>
+          </w:tcPr>
+          <w:p>
+            <w:pPr>
+              <w:jc w:val="center"/>
+              <w:rPr>
+                <w:sz w:val="32"/>
+                <w:szCs w:val="32"/>
+              </w:rPr>
+            </w:pPr>
+            <w:r>
+              <w:rPr>
+                <w:sz w:val="32"/>
+                <w:szCs w:val="32"/>
+              </w:rPr>
+              <w:t xml:space="preserve">Costringe eventuali classi </w:t>
+            </w:r>
+          </w:p>
+          <w:p>
+            <w:pPr>
+              <w:jc w:val="center"/>
+              <w:rPr>
+                <w:sz w:val="32"/>
+                <w:szCs w:val="32"/>
+              </w:rPr>
+            </w:pPr>
+            <w:proofErr w:type="spellStart"/>
+            <w:r>
+              <w:rPr>
+                <w:sz w:val="32"/>
+                <w:szCs w:val="32"/>
+              </w:rPr>
+              <w:t>Fedeltà</w:t>
+            </w:r>
+            <w:r>
+              <w:rPr>
+                <w:sz w:val="32"/>
+                <w:szCs w:val="32"/>
+              </w:rPr>
+              <w:t>DAO</w:t>
+            </w:r>
+            <w:proofErr w:type="spellEnd"/>
+            <w:r>
+              <w:rPr>
+                <w:sz w:val="32"/>
+                <w:szCs w:val="32"/>
+              </w:rPr>
+              <w:t xml:space="preserve">(server) ad implementare i suoi metodi </w:t>
+            </w:r>
+          </w:p>
+        </w:tc>
+        <w:tc>
+          <w:tcPr>
+            <w:tcW w:w="4814" w:type="dxa"/>
+          </w:tcPr>
+          <w:p>
+            <w:pPr>
+              <w:jc w:val="center"/>
+              <w:rPr>
+                <w:sz w:val="32"/>
+                <w:szCs w:val="32"/>
+              </w:rPr>
+            </w:pPr>
+            <w:proofErr w:type="spellStart"/>
+            <w:r>
+              <w:rPr>
+                <w:sz w:val="32"/>
+                <w:szCs w:val="32"/>
+              </w:rPr>
+              <w:t>Fedeltà</w:t>
+            </w:r>
+            <w:r>
+              <w:rPr>
+                <w:sz w:val="32"/>
+                <w:szCs w:val="32"/>
+              </w:rPr>
+              <w:t>DAOPostgres</w:t>
+            </w:r>
+            <w:proofErr w:type="spellEnd"/>
+          </w:p>
+          <w:p>
+            <w:pPr>
+              <w:jc w:val="center"/>
+              <w:rPr>
+                <w:sz w:val="32"/>
+                <w:szCs w:val="32"/>
+              </w:rPr>
+            </w:pPr>
+          </w:p>
+        </w:tc>
+      </w:tr>
+    </w:tbl>
+    <w:p>
+      <w:pPr>
+        <w:rPr>
+          <w:b/>
+          <w:bCs/>
+          <w:sz w:val="40"/>
+          <w:szCs w:val="40"/>
+        </w:rPr>
+      </w:pPr>
+    </w:p>
+    <w:tbl>
+      <w:tblPr>
+        <w:tblStyle w:val="Grigliatabella"/>
+        <w:tblW w:w="0" w:type="auto"/>
+        <w:tblLook w:val="04A0" w:firstRow="1" w:lastRow="0" w:firstColumn="1" w:lastColumn="0" w:noHBand="0" w:noVBand="1"/>
+      </w:tblPr>
+      <w:tblGrid>
+        <w:gridCol w:w="4814"/>
+        <w:gridCol w:w="4814"/>
+      </w:tblGrid>
+      <w:tr>
+        <w:tc>
+          <w:tcPr>
+            <w:tcW w:w="9628" w:type="dxa"/>
+            <w:gridSpan w:val="2"/>
+          </w:tcPr>
+          <w:p>
+            <w:pPr>
+              <w:jc w:val="center"/>
+              <w:rPr>
+                <w:sz w:val="40"/>
+                <w:szCs w:val="40"/>
+              </w:rPr>
+            </w:pPr>
+            <w:proofErr w:type="spellStart"/>
+            <w:r>
+              <w:rPr>
+                <w:sz w:val="40"/>
+                <w:szCs w:val="40"/>
+              </w:rPr>
+              <w:t>Gate</w:t>
+            </w:r>
+            <w:r>
+              <w:rPr>
+                <w:sz w:val="40"/>
+                <w:szCs w:val="40"/>
+              </w:rPr>
+              <w:t>DAO</w:t>
+            </w:r>
+            <w:proofErr w:type="spellEnd"/>
+          </w:p>
+        </w:tc>
+      </w:tr>
+      <w:tr>
+        <w:tc>
+          <w:tcPr>
+            <w:tcW w:w="4814" w:type="dxa"/>
+          </w:tcPr>
+          <w:p>
+            <w:pPr>
+              <w:jc w:val="center"/>
+              <w:rPr>
+                <w:sz w:val="40"/>
+                <w:szCs w:val="40"/>
+              </w:rPr>
+            </w:pPr>
+            <w:r>
+              <w:rPr>
+                <w:sz w:val="40"/>
+                <w:szCs w:val="40"/>
+              </w:rPr>
+              <w:t>Responsabilità</w:t>
+            </w:r>
+          </w:p>
+        </w:tc>
+        <w:tc>
+          <w:tcPr>
+            <w:tcW w:w="4814" w:type="dxa"/>
+          </w:tcPr>
+          <w:p>
+            <w:pPr>
+              <w:jc w:val="center"/>
+              <w:rPr>
+                <w:sz w:val="40"/>
+                <w:szCs w:val="40"/>
+              </w:rPr>
+            </w:pPr>
+            <w:r>
+              <w:rPr>
+                <w:sz w:val="40"/>
+                <w:szCs w:val="40"/>
+              </w:rPr>
+              <w:t>Collaboratori</w:t>
+            </w:r>
+          </w:p>
+        </w:tc>
+      </w:tr>
+      <w:tr>
+        <w:trPr>
+          <w:trHeight w:val="2999"/>
+        </w:trPr>
+        <w:tc>
+          <w:tcPr>
+            <w:tcW w:w="4814" w:type="dxa"/>
+          </w:tcPr>
+          <w:p>
+            <w:pPr>
+              <w:jc w:val="center"/>
+              <w:rPr>
+                <w:sz w:val="32"/>
+                <w:szCs w:val="32"/>
+              </w:rPr>
+            </w:pPr>
+            <w:r>
+              <w:rPr>
+                <w:sz w:val="32"/>
+                <w:szCs w:val="32"/>
+              </w:rPr>
+              <w:t xml:space="preserve">Costringe eventuali classi </w:t>
+            </w:r>
+          </w:p>
+          <w:p>
+            <w:pPr>
+              <w:jc w:val="center"/>
+              <w:rPr>
+                <w:sz w:val="32"/>
+                <w:szCs w:val="32"/>
+              </w:rPr>
+            </w:pPr>
+            <w:proofErr w:type="spellStart"/>
+            <w:r>
+              <w:rPr>
+                <w:sz w:val="32"/>
+                <w:szCs w:val="32"/>
+              </w:rPr>
+              <w:t>Gate</w:t>
+            </w:r>
+            <w:r>
+              <w:rPr>
+                <w:sz w:val="32"/>
+                <w:szCs w:val="32"/>
+              </w:rPr>
+              <w:t>DAO</w:t>
+            </w:r>
+            <w:proofErr w:type="spellEnd"/>
+            <w:r>
+              <w:rPr>
+                <w:sz w:val="32"/>
+                <w:szCs w:val="32"/>
+              </w:rPr>
+              <w:t xml:space="preserve">(server) ad implementare i suoi metodi </w:t>
+            </w:r>
+          </w:p>
+        </w:tc>
+        <w:tc>
+          <w:tcPr>
+            <w:tcW w:w="4814" w:type="dxa"/>
+          </w:tcPr>
+          <w:p>
+            <w:pPr>
+              <w:jc w:val="center"/>
+              <w:rPr>
+                <w:sz w:val="32"/>
+                <w:szCs w:val="32"/>
+              </w:rPr>
+            </w:pPr>
+            <w:proofErr w:type="spellStart"/>
+            <w:r>
+              <w:rPr>
+                <w:sz w:val="32"/>
+                <w:szCs w:val="32"/>
+              </w:rPr>
+              <w:t>Gate</w:t>
+            </w:r>
+            <w:r>
+              <w:rPr>
+                <w:sz w:val="32"/>
+                <w:szCs w:val="32"/>
+              </w:rPr>
+              <w:t>DAOPostgres</w:t>
+            </w:r>
+            <w:proofErr w:type="spellEnd"/>
+          </w:p>
+          <w:p>
+            <w:pPr>
+              <w:jc w:val="center"/>
+              <w:rPr>
+                <w:sz w:val="32"/>
+                <w:szCs w:val="32"/>
+              </w:rPr>
+            </w:pPr>
+          </w:p>
+        </w:tc>
+      </w:tr>
+    </w:tbl>
+    <w:p>
+      <w:pPr>
+        <w:rPr>
+          <w:b/>
+          <w:bCs/>
+          <w:sz w:val="40"/>
+          <w:szCs w:val="40"/>
+        </w:rPr>
+      </w:pPr>
+    </w:p>
+    <w:tbl>
+      <w:tblPr>
+        <w:tblStyle w:val="Grigliatabella"/>
+        <w:tblW w:w="0" w:type="auto"/>
+        <w:tblLook w:val="04A0" w:firstRow="1" w:lastRow="0" w:firstColumn="1" w:lastColumn="0" w:noHBand="0" w:noVBand="1"/>
+      </w:tblPr>
+      <w:tblGrid>
+        <w:gridCol w:w="4814"/>
+        <w:gridCol w:w="4814"/>
+      </w:tblGrid>
+      <w:tr>
+        <w:tc>
+          <w:tcPr>
+            <w:tcW w:w="9628" w:type="dxa"/>
+            <w:gridSpan w:val="2"/>
+          </w:tcPr>
+          <w:p>
+            <w:pPr>
+              <w:jc w:val="center"/>
+              <w:rPr>
+                <w:sz w:val="40"/>
+                <w:szCs w:val="40"/>
+              </w:rPr>
+            </w:pPr>
+            <w:proofErr w:type="spellStart"/>
+            <w:r>
+              <w:rPr>
+                <w:sz w:val="40"/>
+                <w:szCs w:val="40"/>
+              </w:rPr>
+              <w:t>Slot</w:t>
+            </w:r>
+            <w:r>
+              <w:rPr>
+                <w:sz w:val="40"/>
+                <w:szCs w:val="40"/>
+              </w:rPr>
+              <w:t>DAO</w:t>
+            </w:r>
+            <w:proofErr w:type="spellEnd"/>
+          </w:p>
+        </w:tc>
+      </w:tr>
+      <w:tr>
+        <w:tc>
+          <w:tcPr>
+            <w:tcW w:w="4814" w:type="dxa"/>
+          </w:tcPr>
+          <w:p>
+            <w:pPr>
+              <w:jc w:val="center"/>
+              <w:rPr>
+                <w:sz w:val="40"/>
+                <w:szCs w:val="40"/>
+              </w:rPr>
+            </w:pPr>
+            <w:r>
+              <w:rPr>
+                <w:sz w:val="40"/>
+                <w:szCs w:val="40"/>
+              </w:rPr>
+              <w:t>Responsabilità</w:t>
+            </w:r>
+          </w:p>
+        </w:tc>
+        <w:tc>
+          <w:tcPr>
+            <w:tcW w:w="4814" w:type="dxa"/>
+          </w:tcPr>
+          <w:p>
+            <w:pPr>
+              <w:jc w:val="center"/>
+              <w:rPr>
+                <w:sz w:val="40"/>
+                <w:szCs w:val="40"/>
+              </w:rPr>
+            </w:pPr>
+            <w:r>
+              <w:rPr>
+                <w:sz w:val="40"/>
+                <w:szCs w:val="40"/>
+              </w:rPr>
+              <w:t>Collaboratori</w:t>
+            </w:r>
+          </w:p>
+        </w:tc>
+      </w:tr>
+      <w:tr>
+        <w:trPr>
+          <w:trHeight w:val="2999"/>
+        </w:trPr>
+        <w:tc>
+          <w:tcPr>
+            <w:tcW w:w="4814" w:type="dxa"/>
+          </w:tcPr>
+          <w:p>
+            <w:pPr>
+              <w:jc w:val="center"/>
+              <w:rPr>
+                <w:sz w:val="32"/>
+                <w:szCs w:val="32"/>
+              </w:rPr>
+            </w:pPr>
+            <w:r>
+              <w:rPr>
+                <w:sz w:val="32"/>
+                <w:szCs w:val="32"/>
+              </w:rPr>
+              <w:t xml:space="preserve">Costringe eventuali classi </w:t>
+            </w:r>
+          </w:p>
+          <w:p>
+            <w:pPr>
+              <w:jc w:val="center"/>
+              <w:rPr>
+                <w:sz w:val="32"/>
+                <w:szCs w:val="32"/>
+              </w:rPr>
+            </w:pPr>
+            <w:proofErr w:type="spellStart"/>
+            <w:r>
+              <w:rPr>
+                <w:sz w:val="32"/>
+                <w:szCs w:val="32"/>
+              </w:rPr>
+              <w:t>Slot</w:t>
+            </w:r>
+            <w:r>
+              <w:rPr>
+                <w:sz w:val="32"/>
+                <w:szCs w:val="32"/>
+              </w:rPr>
+              <w:t>DAO</w:t>
+            </w:r>
+            <w:proofErr w:type="spellEnd"/>
+            <w:r>
+              <w:rPr>
+                <w:sz w:val="32"/>
+                <w:szCs w:val="32"/>
+              </w:rPr>
+              <w:t xml:space="preserve">(server) ad implementare i suoi metodi </w:t>
+            </w:r>
+          </w:p>
+        </w:tc>
+        <w:tc>
+          <w:tcPr>
+            <w:tcW w:w="4814" w:type="dxa"/>
+          </w:tcPr>
+          <w:p>
+            <w:pPr>
+              <w:jc w:val="center"/>
+              <w:rPr>
+                <w:sz w:val="32"/>
+                <w:szCs w:val="32"/>
+              </w:rPr>
+            </w:pPr>
+            <w:proofErr w:type="spellStart"/>
+            <w:r>
+              <w:rPr>
+                <w:sz w:val="32"/>
+                <w:szCs w:val="32"/>
+              </w:rPr>
+              <w:t>Slot</w:t>
+            </w:r>
+            <w:r>
+              <w:rPr>
+                <w:sz w:val="32"/>
+                <w:szCs w:val="32"/>
+              </w:rPr>
+              <w:t>DAOPostgres</w:t>
+            </w:r>
+            <w:proofErr w:type="spellEnd"/>
+          </w:p>
+          <w:p>
+            <w:pPr>
+              <w:jc w:val="center"/>
+              <w:rPr>
+                <w:sz w:val="32"/>
+                <w:szCs w:val="32"/>
+              </w:rPr>
+            </w:pPr>
+          </w:p>
+        </w:tc>
+      </w:tr>
+    </w:tbl>
+    <w:p>
+      <w:pPr>
+        <w:rPr>
+          <w:b/>
+          <w:bCs/>
+          <w:sz w:val="40"/>
+          <w:szCs w:val="40"/>
+        </w:rPr>
+      </w:pPr>
+    </w:p>
+    <w:tbl>
+      <w:tblPr>
+        <w:tblStyle w:val="Grigliatabella"/>
+        <w:tblW w:w="0" w:type="auto"/>
+        <w:tblLook w:val="04A0" w:firstRow="1" w:lastRow="0" w:firstColumn="1" w:lastColumn="0" w:noHBand="0" w:noVBand="1"/>
+      </w:tblPr>
+      <w:tblGrid>
+        <w:gridCol w:w="4814"/>
+        <w:gridCol w:w="4814"/>
+      </w:tblGrid>
+      <w:tr>
+        <w:tc>
+          <w:tcPr>
+            <w:tcW w:w="9628" w:type="dxa"/>
+            <w:gridSpan w:val="2"/>
+          </w:tcPr>
+          <w:p>
+            <w:pPr>
+              <w:jc w:val="center"/>
+              <w:rPr>
+                <w:sz w:val="40"/>
+                <w:szCs w:val="40"/>
+              </w:rPr>
+            </w:pPr>
+            <w:proofErr w:type="spellStart"/>
+            <w:r>
+              <w:rPr>
+                <w:sz w:val="40"/>
+                <w:szCs w:val="40"/>
+              </w:rPr>
+              <w:lastRenderedPageBreak/>
+              <w:t>Tratta</w:t>
+            </w:r>
+            <w:r>
+              <w:rPr>
+                <w:sz w:val="40"/>
+                <w:szCs w:val="40"/>
+              </w:rPr>
+              <w:t>DAO</w:t>
+            </w:r>
+            <w:proofErr w:type="spellEnd"/>
+          </w:p>
+        </w:tc>
+      </w:tr>
+      <w:tr>
+        <w:tc>
+          <w:tcPr>
+            <w:tcW w:w="4814" w:type="dxa"/>
+          </w:tcPr>
+          <w:p>
+            <w:pPr>
+              <w:jc w:val="center"/>
+              <w:rPr>
+                <w:sz w:val="40"/>
+                <w:szCs w:val="40"/>
+              </w:rPr>
+            </w:pPr>
+            <w:r>
+              <w:rPr>
+                <w:sz w:val="40"/>
+                <w:szCs w:val="40"/>
+              </w:rPr>
+              <w:t>Responsabilità</w:t>
+            </w:r>
+          </w:p>
+        </w:tc>
+        <w:tc>
+          <w:tcPr>
+            <w:tcW w:w="4814" w:type="dxa"/>
+          </w:tcPr>
+          <w:p>
+            <w:pPr>
+              <w:jc w:val="center"/>
+              <w:rPr>
+                <w:sz w:val="40"/>
+                <w:szCs w:val="40"/>
+              </w:rPr>
+            </w:pPr>
+            <w:r>
+              <w:rPr>
+                <w:sz w:val="40"/>
+                <w:szCs w:val="40"/>
+              </w:rPr>
+              <w:t>Collaboratori</w:t>
+            </w:r>
+          </w:p>
+        </w:tc>
+      </w:tr>
+      <w:tr>
+        <w:trPr>
+          <w:trHeight w:val="2999"/>
+        </w:trPr>
+        <w:tc>
+          <w:tcPr>
+            <w:tcW w:w="4814" w:type="dxa"/>
+          </w:tcPr>
+          <w:p>
+            <w:pPr>
+              <w:jc w:val="center"/>
+              <w:rPr>
+                <w:sz w:val="32"/>
+                <w:szCs w:val="32"/>
+              </w:rPr>
+            </w:pPr>
+            <w:r>
+              <w:rPr>
+                <w:sz w:val="32"/>
+                <w:szCs w:val="32"/>
+              </w:rPr>
+              <w:t xml:space="preserve">Costringe eventuali classi </w:t>
+            </w:r>
+          </w:p>
+          <w:p>
+            <w:pPr>
+              <w:jc w:val="center"/>
+              <w:rPr>
+                <w:sz w:val="32"/>
+                <w:szCs w:val="32"/>
+              </w:rPr>
+            </w:pPr>
+            <w:proofErr w:type="spellStart"/>
+            <w:r>
+              <w:rPr>
+                <w:sz w:val="32"/>
+                <w:szCs w:val="32"/>
+              </w:rPr>
+              <w:t>Tratta</w:t>
+            </w:r>
+            <w:r>
+              <w:rPr>
+                <w:sz w:val="32"/>
+                <w:szCs w:val="32"/>
+              </w:rPr>
+              <w:t>DAO</w:t>
+            </w:r>
+            <w:proofErr w:type="spellEnd"/>
+            <w:r>
+              <w:rPr>
+                <w:sz w:val="32"/>
+                <w:szCs w:val="32"/>
+              </w:rPr>
+              <w:t xml:space="preserve">(server) ad implementare i suoi metodi </w:t>
+            </w:r>
+          </w:p>
+        </w:tc>
+        <w:tc>
+          <w:tcPr>
+            <w:tcW w:w="4814" w:type="dxa"/>
+          </w:tcPr>
+          <w:p>
+            <w:pPr>
+              <w:jc w:val="center"/>
+              <w:rPr>
+                <w:sz w:val="32"/>
+                <w:szCs w:val="32"/>
+              </w:rPr>
+            </w:pPr>
+            <w:proofErr w:type="spellStart"/>
+            <w:r>
+              <w:rPr>
+                <w:sz w:val="32"/>
+                <w:szCs w:val="32"/>
+              </w:rPr>
+              <w:t>Tratta</w:t>
+            </w:r>
+            <w:r>
+              <w:rPr>
+                <w:sz w:val="32"/>
+                <w:szCs w:val="32"/>
+              </w:rPr>
+              <w:t>DAOPostgres</w:t>
+            </w:r>
+            <w:proofErr w:type="spellEnd"/>
+          </w:p>
+          <w:p>
+            <w:pPr>
+              <w:jc w:val="center"/>
+              <w:rPr>
+                <w:sz w:val="32"/>
+                <w:szCs w:val="32"/>
+              </w:rPr>
+            </w:pPr>
+          </w:p>
+        </w:tc>
+      </w:tr>
+    </w:tbl>
+    <w:p>
+      <w:pPr>
+        <w:rPr>
+          <w:b/>
+          <w:bCs/>
+          <w:sz w:val="40"/>
+          <w:szCs w:val="40"/>
+        </w:rPr>
+      </w:pPr>
+    </w:p>
+    <w:p>
+      <w:pPr>
+        <w:rPr>
+          <w:b/>
+          <w:bCs/>
+          <w:sz w:val="40"/>
+          <w:szCs w:val="40"/>
+        </w:rPr>
+      </w:pPr>
+      <w:bookmarkStart w:id="0" w:name="_GoBack"/>
+      <w:bookmarkEnd w:id="0"/>
+    </w:p>
     <w:p>
       <w:pPr>
         <w:rPr>
@@ -7083,8 +8304,26 @@
           <w:szCs w:val="40"/>
         </w:rPr>
       </w:pPr>
-      <w:bookmarkStart w:id="0" w:name="_GoBack"/>
-      <w:bookmarkEnd w:id="0"/>
+    </w:p>
+    <w:p>
+      <w:pPr>
+        <w:rPr>
+          <w:b/>
+          <w:bCs/>
+          <w:sz w:val="40"/>
+          <w:szCs w:val="40"/>
+        </w:rPr>
+      </w:pPr>
+    </w:p>
+    <w:p>
+      <w:pPr>
+        <w:rPr>
+          <w:b/>
+          <w:bCs/>
+          <w:sz w:val="40"/>
+          <w:szCs w:val="40"/>
+        </w:rPr>
+      </w:pPr>
     </w:p>
     <w:sectPr>
       <w:pgSz w:w="11906" w:h="16838"/>

</xml_diff>